<commit_message>
Changed a bit chapter 3
</commit_message>
<xml_diff>
--- a/Praca inżynierska dokument.docx
+++ b/Praca inżynierska dokument.docx
@@ -576,21 +576,7 @@
         <w:rPr>
           <w:sz w:val="20"/>
         </w:rPr>
-        <w:t>………</w:t>
-      </w:r>
-      <w:proofErr w:type="gramStart"/>
-      <w:r>
-        <w:rPr>
-          <w:sz w:val="20"/>
-        </w:rPr>
-        <w:t>…….</w:t>
-      </w:r>
-      <w:proofErr w:type="gramEnd"/>
-      <w:r>
-        <w:rPr>
-          <w:sz w:val="20"/>
-        </w:rPr>
-        <w:t>……….</w:t>
+        <w:t>…………….……….</w:t>
       </w:r>
       <w:r>
         <w:t xml:space="preserve">, dnia </w:t>
@@ -915,6 +901,7 @@
           <w:dataBinding w:prefixMappings="xmlns:ns0='http://purl.org/dc/elements/1.1/' xmlns:ns1='http://schemas.openxmlformats.org/package/2006/metadata/core-properties' " w:xpath="/ns1:coreProperties[1]/ns0:title[1]" w:storeItemID="{6C3C8BC8-F283-45AE-878A-BAB7291924A1}"/>
           <w:text/>
         </w:sdtPr>
+        <w:sdtEndPr/>
         <w:sdtContent>
           <w:r>
             <w:t>Tytuł pracy dyplomowej inżynierskiej</w:t>
@@ -1501,31 +1488,7 @@
           <w:rPr>
             <w:rStyle w:val="Hipercze"/>
           </w:rPr>
-          <w:t>Wym</w:t>
-        </w:r>
-        <w:r>
-          <w:rPr>
-            <w:rStyle w:val="Hipercze"/>
-          </w:rPr>
-          <w:t>a</w:t>
-        </w:r>
-        <w:r>
-          <w:rPr>
-            <w:rStyle w:val="Hipercze"/>
-          </w:rPr>
-          <w:t>gania i n</w:t>
-        </w:r>
-        <w:r>
-          <w:rPr>
-            <w:rStyle w:val="Hipercze"/>
-          </w:rPr>
-          <w:t>a</w:t>
-        </w:r>
-        <w:r>
-          <w:rPr>
-            <w:rStyle w:val="Hipercze"/>
-          </w:rPr>
-          <w:t>rzędzia</w:t>
+          <w:t>Wymagania i narzędzia</w:t>
         </w:r>
         <w:r>
           <w:rPr>
@@ -1604,19 +1567,7 @@
           <w:rPr>
             <w:rStyle w:val="Hipercze"/>
           </w:rPr>
-          <w:t>Specyfikacja zew</w:t>
-        </w:r>
-        <w:r>
-          <w:rPr>
-            <w:rStyle w:val="Hipercze"/>
-          </w:rPr>
-          <w:t>n</w:t>
-        </w:r>
-        <w:r>
-          <w:rPr>
-            <w:rStyle w:val="Hipercze"/>
-          </w:rPr>
-          <w:t>ętrzna</w:t>
+          <w:t>Specyfikacja zewnętrzna</w:t>
         </w:r>
         <w:r>
           <w:rPr>
@@ -2376,18 +2327,10 @@
         <w:t>obejmowała zarówno</w:t>
       </w:r>
       <w:r>
-        <w:t xml:space="preserve"> aplikację serwerową (logikę) jak i kliencką (wygląd</w:t>
-      </w:r>
-      <w:proofErr w:type="gramStart"/>
-      <w:r>
-        <w:t>).</w:t>
-      </w:r>
-      <w:r>
-        <w:t>#</w:t>
-      </w:r>
-      <w:proofErr w:type="gramEnd"/>
-      <w:r>
-        <w:t>TODO</w:t>
+        <w:t xml:space="preserve"> aplikację serwerową (logikę) jak i kliencką (wygląd).</w:t>
+      </w:r>
+      <w:r>
+        <w:t>#TODO</w:t>
       </w:r>
     </w:p>
     <w:p>
@@ -2718,8 +2661,6 @@
       <w:r>
         <w:br w:type="page"/>
       </w:r>
-      <w:bookmarkStart w:id="4" w:name="_GoBack"/>
-      <w:bookmarkEnd w:id="4"/>
     </w:p>
     <w:p>
       <w:pPr>
@@ -3231,38 +3172,14 @@
     </w:p>
     <w:p>
       <w:pPr>
-        <w:pStyle w:val="Tekstpods"/>
-        <w:ind w:firstLine="0"/>
-      </w:pPr>
-    </w:p>
-    <w:p>
-      <w:pPr>
-        <w:pStyle w:val="Tekstpods"/>
-        <w:ind w:firstLine="0"/>
-      </w:pPr>
-    </w:p>
-    <w:p>
-      <w:pPr>
-        <w:pStyle w:val="Tekstpods"/>
-        <w:ind w:firstLine="0"/>
-      </w:pPr>
-    </w:p>
-    <w:p>
-      <w:pPr>
-        <w:pStyle w:val="Tekstpods"/>
-        <w:ind w:firstLine="0"/>
-      </w:pPr>
-    </w:p>
-    <w:p>
-      <w:pPr>
         <w:pStyle w:val="Nagwek1"/>
       </w:pPr>
-      <w:bookmarkStart w:id="5" w:name="_Toc526887087"/>
+      <w:bookmarkStart w:id="4" w:name="_Toc526887087"/>
       <w:r>
         <w:lastRenderedPageBreak/>
         <w:t>Wymagania i narzędzia</w:t>
       </w:r>
-      <w:bookmarkEnd w:id="5"/>
+      <w:bookmarkEnd w:id="4"/>
       <w:r>
         <w:t xml:space="preserve"> </w:t>
       </w:r>
@@ -3270,10 +3187,96 @@
     <w:p>
       <w:pPr>
         <w:pStyle w:val="Nagwek2"/>
-      </w:pPr>
+        <w:numPr>
+          <w:ilvl w:val="1"/>
+          <w:numId w:val="43"/>
+        </w:numPr>
+        <w:textAlignment w:val="auto"/>
+      </w:pPr>
+      <w:bookmarkStart w:id="5" w:name="_Hlk25431538"/>
       <w:bookmarkStart w:id="6" w:name="_Hlk25430363"/>
       <w:bookmarkStart w:id="7" w:name="_Hlk25431520"/>
-      <w:bookmarkStart w:id="8" w:name="_Hlk25431538"/>
+      <w:r>
+        <w:t>Wymagania funkcjonalne</w:t>
+      </w:r>
+    </w:p>
+    <w:p>
+      <w:pPr>
+        <w:pStyle w:val="Tekstpods"/>
+        <w:numPr>
+          <w:ilvl w:val="0"/>
+          <w:numId w:val="44"/>
+        </w:numPr>
+        <w:textAlignment w:val="auto"/>
+      </w:pPr>
+      <w:r>
+        <w:t>Użytkownik może zarejestrować się do systemu podając nazwę użytkownika, e-mail oraz hasło</w:t>
+      </w:r>
+    </w:p>
+    <w:p>
+      <w:pPr>
+        <w:pStyle w:val="Tekstpods"/>
+        <w:numPr>
+          <w:ilvl w:val="0"/>
+          <w:numId w:val="44"/>
+        </w:numPr>
+        <w:textAlignment w:val="auto"/>
+      </w:pPr>
+      <w:r>
+        <w:t>Użytkownik może uwierzytelniać się za pomocą nazwy użytkownika i hasła</w:t>
+      </w:r>
+    </w:p>
+    <w:p>
+      <w:pPr>
+        <w:pStyle w:val="Tekstpods"/>
+        <w:numPr>
+          <w:ilvl w:val="0"/>
+          <w:numId w:val="44"/>
+        </w:numPr>
+        <w:textAlignment w:val="auto"/>
+      </w:pPr>
+      <w:r>
+        <w:t>Użytkownik może zmienić wszystkie dane oraz hasło</w:t>
+      </w:r>
+    </w:p>
+    <w:p>
+      <w:pPr>
+        <w:pStyle w:val="Tekstpods"/>
+        <w:numPr>
+          <w:ilvl w:val="0"/>
+          <w:numId w:val="44"/>
+        </w:numPr>
+        <w:textAlignment w:val="auto"/>
+      </w:pPr>
+      <w:r>
+        <w:t>Każdy użytkownik ma równe prawa</w:t>
+      </w:r>
+    </w:p>
+    <w:p>
+      <w:pPr>
+        <w:pStyle w:val="Tekstpods"/>
+        <w:numPr>
+          <w:ilvl w:val="0"/>
+          <w:numId w:val="44"/>
+        </w:numPr>
+        <w:textAlignment w:val="auto"/>
+      </w:pPr>
+      <w:r>
+        <w:t xml:space="preserve">Użytkownicy mogą tworzyć lub dołączać do istniejącego gospodarstwa domowego (ang. </w:t>
+      </w:r>
+      <w:proofErr w:type="spellStart"/>
+      <w:r>
+        <w:t>household</w:t>
+      </w:r>
+      <w:proofErr w:type="spellEnd"/>
+      <w:r>
+        <w:t>)</w:t>
+      </w:r>
+    </w:p>
+    <w:p>
+      <w:pPr>
+        <w:pStyle w:val="Nagwek2"/>
+      </w:pPr>
       <w:r>
         <w:t>Wymagania niefunkcjonalne</w:t>
       </w:r>
@@ -3286,7 +3289,7 @@
           <w:numId w:val="34"/>
         </w:numPr>
       </w:pPr>
-      <w:bookmarkStart w:id="9" w:name="_Hlk25428204"/>
+      <w:bookmarkStart w:id="8" w:name="_Hlk25428204"/>
       <w:r>
         <w:t xml:space="preserve">Aplikacja kompatybilna z przeglądarkami: IE, </w:t>
       </w:r>
@@ -3357,6 +3360,7 @@
         <w:pStyle w:val="Nagwek2"/>
       </w:pPr>
       <w:r>
+        <w:lastRenderedPageBreak/>
         <w:t>Opis narzędz</w:t>
       </w:r>
       <w:r>
@@ -3383,11 +3387,10 @@
       <w:pPr>
         <w:pStyle w:val="Nagwek3"/>
       </w:pPr>
-      <w:bookmarkStart w:id="10" w:name="_Hlk25428217"/>
+      <w:bookmarkStart w:id="9" w:name="_Hlk25428217"/>
+      <w:bookmarkEnd w:id="5"/>
       <w:bookmarkEnd w:id="8"/>
-      <w:bookmarkEnd w:id="9"/>
-      <w:r>
-        <w:lastRenderedPageBreak/>
+      <w:r>
         <w:t>IntelliJ IDEA</w:t>
       </w:r>
     </w:p>
@@ -3527,6 +3530,7 @@
         </w:numPr>
       </w:pPr>
       <w:r>
+        <w:lastRenderedPageBreak/>
         <w:t xml:space="preserve">Spring </w:t>
       </w:r>
       <w:proofErr w:type="spellStart"/>
@@ -3585,27 +3589,162 @@
           <w:numId w:val="34"/>
         </w:numPr>
       </w:pPr>
+      <w:bookmarkStart w:id="10" w:name="_Hlk25428282"/>
       <w:bookmarkStart w:id="11" w:name="_Hlk25428241"/>
-      <w:bookmarkStart w:id="12" w:name="_Hlk25428282"/>
       <w:bookmarkEnd w:id="6"/>
+      <w:bookmarkEnd w:id="9"/>
+      <w:r>
+        <w:t xml:space="preserve">Spring Security – zapewnia autoryzację oraz autentykacje dla aplikacji. Jest </w:t>
+      </w:r>
+      <w:r>
+        <w:t xml:space="preserve">to potężny framework o dużych możliwościach konfiguracji, przy jednoczesnej łatwości w obsłudze. </w:t>
+      </w:r>
+    </w:p>
+    <w:p>
+      <w:pPr>
+        <w:pStyle w:val="Nagwek3"/>
+      </w:pPr>
+      <w:bookmarkStart w:id="12" w:name="_Hlk25428290"/>
       <w:bookmarkEnd w:id="10"/>
+      <w:proofErr w:type="spellStart"/>
+      <w:r>
+        <w:t>Angular</w:t>
+      </w:r>
+      <w:proofErr w:type="spellEnd"/>
+    </w:p>
+    <w:p>
+      <w:pPr>
+        <w:pStyle w:val="Tekstpods"/>
+      </w:pPr>
+      <w:proofErr w:type="spellStart"/>
+      <w:r>
+        <w:t>Angular</w:t>
+      </w:r>
+      <w:proofErr w:type="spellEnd"/>
+      <w:r>
+        <w:t xml:space="preserve"> to otwarty </w:t>
+      </w:r>
+      <w:proofErr w:type="spellStart"/>
+      <w:r>
+        <w:t>framework</w:t>
+      </w:r>
+      <w:proofErr w:type="spellEnd"/>
+      <w:r>
+        <w:t xml:space="preserve"> napisany</w:t>
+      </w:r>
+      <w:r>
+        <w:t xml:space="preserve"> w języku </w:t>
+      </w:r>
+      <w:proofErr w:type="spellStart"/>
+      <w:r>
+        <w:t>TypeScript</w:t>
+      </w:r>
+      <w:proofErr w:type="spellEnd"/>
+      <w:r>
+        <w:t xml:space="preserve">, stworzony i wspierany przez Google. </w:t>
+      </w:r>
+      <w:r>
+        <w:t>Można dzięki niemu szybko i łatwo zbudować aplikacje internetową, nie tracąc przy tym na ilości możliwości, którymi dysponuje. W projekcie</w:t>
+      </w:r>
+      <w:r>
+        <w:t xml:space="preserve"> </w:t>
+      </w:r>
+      <w:r>
+        <w:t>był on używany w wersji 8</w:t>
+      </w:r>
+      <w:r>
+        <w:t xml:space="preserve"> do napisania aplikacji klienckiej. Alternatywą dla </w:t>
+      </w:r>
+      <w:proofErr w:type="spellStart"/>
+      <w:r>
+        <w:t>Angulara</w:t>
+      </w:r>
+      <w:proofErr w:type="spellEnd"/>
+      <w:r>
+        <w:t xml:space="preserve"> jest między innymi </w:t>
+      </w:r>
+      <w:proofErr w:type="spellStart"/>
+      <w:r>
+        <w:t>React</w:t>
+      </w:r>
+      <w:proofErr w:type="spellEnd"/>
+      <w:r>
+        <w:t xml:space="preserve">, który jest biblioteką JavaScript. Obie technologie </w:t>
+      </w:r>
+      <w:r>
+        <w:t>są jednymi z ważniejszych w front-endzie</w:t>
+      </w:r>
+      <w:r>
+        <w:t xml:space="preserve"> oraz mają swoje plusy i minusy, dlatego każdy wybór oferował wystarczające możliwości</w:t>
+      </w:r>
+      <w:r>
+        <w:t>.</w:t>
+      </w:r>
+    </w:p>
+    <w:p>
+      <w:pPr>
+        <w:pStyle w:val="Nagwek3"/>
+      </w:pPr>
+      <w:bookmarkStart w:id="13" w:name="_Hlk25428300"/>
+      <w:bookmarkEnd w:id="12"/>
+      <w:r>
+        <w:t xml:space="preserve">Baza danych </w:t>
+      </w:r>
+      <w:proofErr w:type="spellStart"/>
+      <w:r>
+        <w:t>MongoDB</w:t>
+      </w:r>
+      <w:proofErr w:type="spellEnd"/>
+    </w:p>
+    <w:p>
+      <w:pPr>
+        <w:pStyle w:val="Tekstpods"/>
+      </w:pPr>
+      <w:proofErr w:type="spellStart"/>
+      <w:r>
+        <w:t>MongoDB</w:t>
+      </w:r>
+      <w:proofErr w:type="spellEnd"/>
+      <w:r>
+        <w:t xml:space="preserve"> jest nierelacyjną bazą danych, czyli nie posiada sztywno określonej struktury danych w niej przechowywanych. W </w:t>
+      </w:r>
+      <w:r>
+        <w:t>przeciwieństwie do</w:t>
+      </w:r>
+      <w:r>
+        <w:t xml:space="preserve"> klasycznego, relacyjnego podejścia, dane składowane są w postaci dokumentów w formacie JSON, </w:t>
+      </w:r>
+      <w:r>
+        <w:t>który jest</w:t>
+      </w:r>
+      <w:r>
+        <w:t xml:space="preserve"> dla aplikacji bardzo naturalną strukturą.</w:t>
+      </w:r>
+      <w:r>
+        <w:t xml:space="preserve"> </w:t>
+      </w:r>
+      <w:proofErr w:type="spellStart"/>
+      <w:r>
+        <w:t>Mongo</w:t>
+      </w:r>
+      <w:proofErr w:type="spellEnd"/>
+      <w:r>
+        <w:t xml:space="preserve"> jest przy tym bezpieczne, szybkie i bardzo skalowalne, a </w:t>
+      </w:r>
       <w:r>
         <w:lastRenderedPageBreak/>
-        <w:t xml:space="preserve">Spring Security – zapewnia autoryzację oraz autentykacje dla aplikacji. Jest </w:t>
-      </w:r>
-      <w:r>
-        <w:t xml:space="preserve">to potężny framework o dużych możliwościach konfiguracji, przy jednoczesnej łatwości w obsłudze. </w:t>
+        <w:t>także jest dobrze wspierane przez Spring Data. Jest to aktualnie najczęściej używana nierelacyjna baza danych, a jej popularność rośnie z roku na rok [4].</w:t>
       </w:r>
     </w:p>
     <w:p>
       <w:pPr>
         <w:pStyle w:val="Nagwek3"/>
       </w:pPr>
-      <w:bookmarkStart w:id="13" w:name="_Hlk25428290"/>
-      <w:bookmarkEnd w:id="12"/>
+      <w:bookmarkStart w:id="14" w:name="_Hlk25428307"/>
+      <w:bookmarkEnd w:id="13"/>
       <w:proofErr w:type="spellStart"/>
       <w:r>
-        <w:t>Angular</w:t>
+        <w:t>Swagger</w:t>
       </w:r>
       <w:proofErr w:type="spellEnd"/>
     </w:p>
@@ -3615,120 +3754,41 @@
       </w:pPr>
       <w:proofErr w:type="spellStart"/>
       <w:r>
-        <w:t>Angular</w:t>
+        <w:t>Swagger</w:t>
       </w:r>
       <w:proofErr w:type="spellEnd"/>
       <w:r>
-        <w:t xml:space="preserve"> to otwarty framework napisany</w:t>
-      </w:r>
-      <w:r>
-        <w:t xml:space="preserve"> w języku </w:t>
-      </w:r>
-      <w:proofErr w:type="spellStart"/>
-      <w:r>
-        <w:t>TypeScript</w:t>
-      </w:r>
-      <w:proofErr w:type="spellEnd"/>
-      <w:r>
-        <w:t xml:space="preserve">, stworzony i wspierany przez Google. </w:t>
-      </w:r>
-      <w:r>
-        <w:t>Można dzięki niemu szybko i łatwo zbudować aplikacje internetową, nie tracąc przy tym na ilości możliwości, którymi dysponuje. W projekcie</w:t>
-      </w:r>
-      <w:r>
-        <w:t xml:space="preserve"> </w:t>
-      </w:r>
-      <w:r>
-        <w:t>był on używany w wersji 8</w:t>
-      </w:r>
-      <w:r>
-        <w:t xml:space="preserve"> do napisania aplikacji klienckiej. Alternatywą dla </w:t>
-      </w:r>
-      <w:proofErr w:type="spellStart"/>
-      <w:r>
-        <w:t>Angulara</w:t>
-      </w:r>
-      <w:proofErr w:type="spellEnd"/>
-      <w:r>
-        <w:t xml:space="preserve"> jest między innymi </w:t>
-      </w:r>
-      <w:proofErr w:type="spellStart"/>
-      <w:r>
-        <w:t>React</w:t>
-      </w:r>
-      <w:proofErr w:type="spellEnd"/>
-      <w:r>
-        <w:t xml:space="preserve">, który jest biblioteką JavaScript. Obie technologie </w:t>
-      </w:r>
-      <w:r>
-        <w:t>są jednymi z ważniejszych w front-endzie</w:t>
-      </w:r>
-      <w:r>
-        <w:t xml:space="preserve"> oraz mają swoje plusy i minusy, dlatego każdy wybór oferował wystarczające możliwości</w:t>
-      </w:r>
-      <w:r>
-        <w:t>.</w:t>
+        <w:t xml:space="preserve"> jest znany przede wszystkim jako narzędzie do tworzenia dokumentacji. W projekcie został jednak również użyty do generowania API (</w:t>
+      </w:r>
+      <w:r>
+        <w:t>Interfejs Programowania Aplikacji</w:t>
+      </w:r>
+      <w:r>
+        <w:t>) wraz z encjami modelu. Połączenie tych dwóch funkcjonalności daje bardzo pomocne narzędzie w tego typu aplikacjach.</w:t>
       </w:r>
     </w:p>
     <w:p>
       <w:pPr>
         <w:pStyle w:val="Nagwek3"/>
       </w:pPr>
-      <w:bookmarkStart w:id="14" w:name="_Hlk25428300"/>
-      <w:bookmarkEnd w:id="13"/>
-      <w:r>
-        <w:t xml:space="preserve">Baza danych </w:t>
-      </w:r>
-      <w:proofErr w:type="spellStart"/>
-      <w:r>
-        <w:t>MongoDB</w:t>
-      </w:r>
-      <w:proofErr w:type="spellEnd"/>
+      <w:r>
+        <w:t>Robo 3T</w:t>
+      </w:r>
     </w:p>
     <w:p>
       <w:pPr>
         <w:pStyle w:val="Tekstpods"/>
       </w:pPr>
-      <w:proofErr w:type="spellStart"/>
-      <w:r>
-        <w:t>MongoDB</w:t>
-      </w:r>
-      <w:proofErr w:type="spellEnd"/>
-      <w:r>
-        <w:t xml:space="preserve"> jest nierelacyjną bazą danych, czyli nie posiada sztywno określonej struktury danych w niej przechowywanych. W </w:t>
-      </w:r>
-      <w:r>
-        <w:t>przeciwieństwie do</w:t>
-      </w:r>
-      <w:r>
-        <w:t xml:space="preserve"> klasycznego, relacyjnego podejścia, dane składowane są w postaci dokumentów w formacie JSON, </w:t>
-      </w:r>
-      <w:r>
-        <w:t>który jest</w:t>
-      </w:r>
-      <w:r>
-        <w:t xml:space="preserve"> dla aplikacji bardzo naturalną strukturą.</w:t>
-      </w:r>
-      <w:r>
-        <w:t xml:space="preserve"> </w:t>
-      </w:r>
-      <w:proofErr w:type="spellStart"/>
-      <w:r>
-        <w:t>Mongo</w:t>
-      </w:r>
-      <w:proofErr w:type="spellEnd"/>
-      <w:r>
-        <w:t xml:space="preserve"> jest przy tym bezpieczne, szybkie i bardzo skalowalne, a także jest dobrze wspierane przez Spring Data. Jest to aktualnie najczęściej używana nierelacyjna baza danych, a jej popularność rośnie z roku na rok [4].</w:t>
-      </w:r>
-    </w:p>
-    <w:p>
-      <w:pPr>
-        <w:pStyle w:val="Nagwek3"/>
-      </w:pPr>
-      <w:bookmarkStart w:id="15" w:name="_Hlk25428307"/>
-      <w:bookmarkEnd w:id="14"/>
-      <w:r>
-        <w:t>Robo 3T</w:t>
+      <w:r>
+        <w:t>Robo 3T to graficzny interfejs do zarządzania bazą danych [5]. Jest to lekki i darmowy odpowiednik bardziej rozbudowanego Studio 3T, jednak na potrzeby projektu Robo jest zdecydowanie wystarczające.</w:t>
+      </w:r>
+    </w:p>
+    <w:p>
+      <w:pPr>
+        <w:pStyle w:val="Nagwek2"/>
+      </w:pPr>
+      <w:r>
+        <w:t>Metodyka pracy</w:t>
       </w:r>
     </w:p>
     <w:p>
@@ -3747,12 +3807,28 @@
         </w:sectPr>
       </w:pPr>
       <w:r>
-        <w:t>Robo 3T to graficzny interfejs do zarządzania bazą danych [5]. Jest to lekki i darmowy odpowiednik bardziej rozbudowanego Studio 3T, jednak na potrzeby projektu Robo jest zdecydowanie wystarczające.</w:t>
-      </w:r>
+        <w:t xml:space="preserve">Podczas pracy nad projektem wykorzystywane było narzędzie do kontroli wersji Git. Każde nowe zadanie niosło za sobą stworzenie nowej gałęzi (ang. </w:t>
+      </w:r>
+      <w:proofErr w:type="spellStart"/>
+      <w:r>
+        <w:t>branch</w:t>
+      </w:r>
+      <w:proofErr w:type="spellEnd"/>
+      <w:r>
+        <w:t>)</w:t>
+      </w:r>
+      <w:r>
+        <w:t xml:space="preserve">, by zasymulować pracę w realnym projekcie </w:t>
+      </w:r>
+      <w:r>
+        <w:t xml:space="preserve"> jak i umożliwiało rozwijanie paru pomysłów jednocześnie. Praca rozpoczęta została od stworzenia wstępnego serwera, który był później na bieżąco modyfikowany na  potrzeby nowo powstałych wymagań. </w:t>
+      </w:r>
+      <w:bookmarkStart w:id="15" w:name="_GoBack"/>
+      <w:bookmarkEnd w:id="15"/>
     </w:p>
     <w:bookmarkEnd w:id="7"/>
     <w:bookmarkEnd w:id="11"/>
-    <w:bookmarkEnd w:id="15"/>
+    <w:bookmarkEnd w:id="14"/>
     <w:p>
       <w:pPr>
         <w:overflowPunct/>
@@ -4676,13 +4752,7 @@
         <w:pStyle w:val="Tekstpods"/>
       </w:pPr>
       <w:r>
-        <w:t xml:space="preserve">Będąc </w:t>
-      </w:r>
-      <w:r>
-        <w:t>zalogowanym</w:t>
-      </w:r>
-      <w:r>
-        <w:t>, użytkownik może wykonać następujące akcje:</w:t>
+        <w:t>Będąc zalogowanym, użytkownik może wykonać następujące akcje:</w:t>
       </w:r>
     </w:p>
     <w:p>
@@ -4694,10 +4764,7 @@
         </w:numPr>
       </w:pPr>
       <w:r>
-        <w:t>Zarządzać notatkami</w:t>
-      </w:r>
-      <w:r>
-        <w:t xml:space="preserve"> swojego household’u</w:t>
+        <w:t>Zarządzać notatkami swojego household’u</w:t>
       </w:r>
     </w:p>
     <w:p>
@@ -4709,13 +4776,7 @@
         </w:numPr>
       </w:pPr>
       <w:r>
-        <w:t>Zarządzać listami</w:t>
-      </w:r>
-      <w:r>
-        <w:t xml:space="preserve"> </w:t>
-      </w:r>
-      <w:r>
-        <w:t>swojego household’u</w:t>
+        <w:t>Zarządzać listami swojego household’u</w:t>
       </w:r>
     </w:p>
     <w:p>
@@ -4727,13 +4788,7 @@
         </w:numPr>
       </w:pPr>
       <w:r>
-        <w:t>Zarządzać kalendarzem</w:t>
-      </w:r>
-      <w:r>
-        <w:t xml:space="preserve"> </w:t>
-      </w:r>
-      <w:r>
-        <w:t>swojego household’u</w:t>
+        <w:t>Zarządzać kalendarzem swojego household’u</w:t>
       </w:r>
     </w:p>
     <w:p>
@@ -4852,10 +4907,7 @@
         <w:t>).</w:t>
       </w:r>
       <w:r>
-        <w:t xml:space="preserve"> </w:t>
-      </w:r>
-      <w:r>
-        <w:t xml:space="preserve">Jest również możliwość dołączenia do już istniejącego household’u, przez wybranie opcji </w:t>
+        <w:t xml:space="preserve"> Jest również możliwość dołączenia do już istniejącego household’u, przez wybranie opcji </w:t>
       </w:r>
       <w:proofErr w:type="spellStart"/>
       <w:r>
@@ -4883,13 +4935,7 @@
       </w:r>
       <w:proofErr w:type="spellEnd"/>
       <w:r>
-        <w:t xml:space="preserve"> (rysunek </w:t>
-      </w:r>
-      <w:r>
-        <w:t>7</w:t>
-      </w:r>
-      <w:r>
-        <w:t xml:space="preserve">). Należy wtedy w puste pole wpisać identyfikator domu otrzymany od członka znajdującego się już w </w:t>
+        <w:t xml:space="preserve"> (rysunek 7). Należy wtedy w puste pole wpisać identyfikator domu otrzymany od członka znajdującego się już w </w:t>
       </w:r>
       <w:proofErr w:type="spellStart"/>
       <w:r>
@@ -4897,13 +4943,7 @@
       </w:r>
       <w:proofErr w:type="spellEnd"/>
       <w:r>
-        <w:t xml:space="preserve"> (Id pod nazwą na rysunku </w:t>
-      </w:r>
-      <w:r>
-        <w:t>8</w:t>
-      </w:r>
-      <w:r>
-        <w:t>).</w:t>
+        <w:t xml:space="preserve"> (Id pod nazwą na rysunku 8).</w:t>
       </w:r>
     </w:p>
     <w:p>
@@ -5315,13 +5355,7 @@
         <w:t xml:space="preserve"> twórcę,</w:t>
       </w:r>
       <w:r>
-        <w:t xml:space="preserve"> odbiorcę, </w:t>
-      </w:r>
-      <w:r>
-        <w:t xml:space="preserve">datę </w:t>
-      </w:r>
-      <w:r>
-        <w:t xml:space="preserve">wygaśnięcia oraz </w:t>
+        <w:t xml:space="preserve"> odbiorcę, datę wygaśnięcia oraz </w:t>
       </w:r>
       <w:r>
         <w:t>wiadomoś</w:t>
@@ -7500,7 +7534,6 @@
               <w:t xml:space="preserve"> </w:t>
             </w:r>
             <w:proofErr w:type="spellStart"/>
-            <w:proofErr w:type="gramStart"/>
             <w:r>
               <w:rPr>
                 <w:rFonts w:ascii="Courier New" w:hAnsi="Courier New" w:cs="Courier New"/>
@@ -7508,17 +7541,7 @@
                 <w:sz w:val="20"/>
                 <w:lang w:val="en-US"/>
               </w:rPr>
-              <w:t>java.util</w:t>
-            </w:r>
-            <w:proofErr w:type="gramEnd"/>
-            <w:r>
-              <w:rPr>
-                <w:rFonts w:ascii="Courier New" w:hAnsi="Courier New" w:cs="Courier New"/>
-                <w:color w:val="000000"/>
-                <w:sz w:val="20"/>
-                <w:lang w:val="en-US"/>
-              </w:rPr>
-              <w:t>.Random</w:t>
+              <w:t>java.util.Random</w:t>
             </w:r>
             <w:proofErr w:type="spellEnd"/>
             <w:r>
@@ -7681,27 +7704,7 @@
                 <w:sz w:val="20"/>
                 <w:lang w:val="en-US"/>
               </w:rPr>
-              <w:t xml:space="preserve"> </w:t>
-            </w:r>
-            <w:proofErr w:type="gramStart"/>
-            <w:r>
-              <w:rPr>
-                <w:rFonts w:ascii="Courier New" w:hAnsi="Courier New" w:cs="Courier New"/>
-                <w:color w:val="000000"/>
-                <w:sz w:val="20"/>
-                <w:lang w:val="en-US"/>
-              </w:rPr>
-              <w:t>main(</w:t>
-            </w:r>
-            <w:proofErr w:type="gramEnd"/>
-            <w:r>
-              <w:rPr>
-                <w:rFonts w:ascii="Courier New" w:hAnsi="Courier New" w:cs="Courier New"/>
-                <w:color w:val="000000"/>
-                <w:sz w:val="20"/>
-                <w:lang w:val="en-US"/>
-              </w:rPr>
-              <w:t xml:space="preserve">String[] </w:t>
+              <w:t xml:space="preserve"> main(String[] </w:t>
             </w:r>
             <w:proofErr w:type="spellStart"/>
             <w:r>
@@ -7790,7 +7793,6 @@
               <w:t xml:space="preserve"> </w:t>
             </w:r>
             <w:proofErr w:type="spellStart"/>
-            <w:proofErr w:type="gramStart"/>
             <w:r>
               <w:rPr>
                 <w:rFonts w:ascii="Courier New" w:hAnsi="Courier New" w:cs="Courier New"/>
@@ -7806,16 +7808,7 @@
                 <w:color w:val="000000"/>
                 <w:sz w:val="20"/>
               </w:rPr>
-              <w:t>(</w:t>
-            </w:r>
-            <w:proofErr w:type="gramEnd"/>
-            <w:r>
-              <w:rPr>
-                <w:rFonts w:ascii="Courier New" w:hAnsi="Courier New" w:cs="Courier New"/>
-                <w:color w:val="000000"/>
-                <w:sz w:val="20"/>
-              </w:rPr>
-              <w:t>);</w:t>
+              <w:t>();</w:t>
             </w:r>
           </w:p>
           <w:p>
@@ -7859,25 +7852,7 @@
                 <w:color w:val="3F7F5F"/>
                 <w:sz w:val="20"/>
               </w:rPr>
-              <w:t xml:space="preserve">// losowanie liczby z zakresu </w:t>
-            </w:r>
-            <w:proofErr w:type="gramStart"/>
-            <w:r>
-              <w:rPr>
-                <w:rFonts w:ascii="Courier New" w:hAnsi="Courier New" w:cs="Courier New"/>
-                <w:color w:val="3F7F5F"/>
-                <w:sz w:val="20"/>
-              </w:rPr>
-              <w:t>1..</w:t>
-            </w:r>
-            <w:proofErr w:type="gramEnd"/>
-            <w:r>
-              <w:rPr>
-                <w:rFonts w:ascii="Courier New" w:hAnsi="Courier New" w:cs="Courier New"/>
-                <w:color w:val="3F7F5F"/>
-                <w:sz w:val="20"/>
-              </w:rPr>
-              <w:t>10</w:t>
+              <w:t>// losowanie liczby z zakresu 1..10</w:t>
             </w:r>
           </w:p>
           <w:p>
@@ -7927,7 +7902,6 @@
               <w:t xml:space="preserve"> a = </w:t>
             </w:r>
             <w:proofErr w:type="spellStart"/>
-            <w:proofErr w:type="gramStart"/>
             <w:r>
               <w:rPr>
                 <w:rFonts w:ascii="Courier New" w:hAnsi="Courier New" w:cs="Courier New"/>
@@ -7938,7 +7912,6 @@
               <w:t>r.nextInt</w:t>
             </w:r>
             <w:proofErr w:type="spellEnd"/>
-            <w:proofErr w:type="gramEnd"/>
             <w:r>
               <w:rPr>
                 <w:rFonts w:ascii="Courier New" w:hAnsi="Courier New" w:cs="Courier New"/>
@@ -8062,25 +8035,7 @@
                 <w:color w:val="3F7F5F"/>
                 <w:sz w:val="20"/>
               </w:rPr>
-              <w:t>// Losowanie liczby z zakresu -</w:t>
-            </w:r>
-            <w:proofErr w:type="gramStart"/>
-            <w:r>
-              <w:rPr>
-                <w:rFonts w:ascii="Courier New" w:hAnsi="Courier New" w:cs="Courier New"/>
-                <w:color w:val="3F7F5F"/>
-                <w:sz w:val="20"/>
-              </w:rPr>
-              <w:t>5..</w:t>
-            </w:r>
-            <w:proofErr w:type="gramEnd"/>
-            <w:r>
-              <w:rPr>
-                <w:rFonts w:ascii="Courier New" w:hAnsi="Courier New" w:cs="Courier New"/>
-                <w:color w:val="3F7F5F"/>
-                <w:sz w:val="20"/>
-              </w:rPr>
-              <w:t>15</w:t>
+              <w:t>// Losowanie liczby z zakresu -5..15</w:t>
             </w:r>
           </w:p>
           <w:p>
@@ -8145,7 +8100,6 @@
               <w:t>(</w:t>
             </w:r>
             <w:proofErr w:type="spellStart"/>
-            <w:proofErr w:type="gramStart"/>
             <w:r>
               <w:rPr>
                 <w:rFonts w:ascii="Courier New" w:hAnsi="Courier New" w:cs="Courier New"/>
@@ -8155,7 +8109,6 @@
               <w:t>r.nextInt</w:t>
             </w:r>
             <w:proofErr w:type="spellEnd"/>
-            <w:proofErr w:type="gramEnd"/>
             <w:r>
               <w:rPr>
                 <w:rFonts w:ascii="Courier New" w:hAnsi="Courier New" w:cs="Courier New"/>
@@ -9700,6 +9653,11 @@
         <w:dataBinding w:prefixMappings="xmlns:ns0='http://purl.org/dc/elements/1.1/' xmlns:ns1='http://schemas.openxmlformats.org/package/2006/metadata/core-properties' " w:xpath="/ns1:coreProperties[1]/ns0:creator[1]" w:storeItemID="{6C3C8BC8-F283-45AE-878A-BAB7291924A1}"/>
         <w:text/>
       </w:sdtPr>
+      <w:sdtEndPr>
+        <w:rPr>
+          <w:rStyle w:val="Numerstrony"/>
+        </w:rPr>
+      </w:sdtEndPr>
       <w:sdtContent>
         <w:r>
           <w:rPr>
@@ -9771,6 +9729,11 @@
         <w:dataBinding w:prefixMappings="xmlns:ns0='http://purl.org/dc/elements/1.1/' xmlns:ns1='http://schemas.openxmlformats.org/package/2006/metadata/core-properties' " w:xpath="/ns1:coreProperties[1]/ns0:creator[1]" w:storeItemID="{6C3C8BC8-F283-45AE-878A-BAB7291924A1}"/>
         <w:text/>
       </w:sdtPr>
+      <w:sdtEndPr>
+        <w:rPr>
+          <w:rStyle w:val="Numerstrony"/>
+        </w:rPr>
+      </w:sdtEndPr>
       <w:sdtContent>
         <w:r>
           <w:rPr>
@@ -9939,6 +9902,11 @@
         <w:dataBinding w:prefixMappings="xmlns:ns0='http://purl.org/dc/elements/1.1/' xmlns:ns1='http://schemas.openxmlformats.org/package/2006/metadata/core-properties' " w:xpath="/ns1:coreProperties[1]/ns0:creator[1]" w:storeItemID="{6C3C8BC8-F283-45AE-878A-BAB7291924A1}"/>
         <w:text/>
       </w:sdtPr>
+      <w:sdtEndPr>
+        <w:rPr>
+          <w:rStyle w:val="Numerstrony"/>
+        </w:rPr>
+      </w:sdtEndPr>
       <w:sdtContent>
         <w:r>
           <w:rPr>
@@ -10129,6 +10097,11 @@
         <w:dataBinding w:prefixMappings="xmlns:ns0='http://purl.org/dc/elements/1.1/' xmlns:ns1='http://schemas.openxmlformats.org/package/2006/metadata/core-properties' " w:xpath="/ns1:coreProperties[1]/ns0:creator[1]" w:storeItemID="{6C3C8BC8-F283-45AE-878A-BAB7291924A1}"/>
         <w:text/>
       </w:sdtPr>
+      <w:sdtEndPr>
+        <w:rPr>
+          <w:rStyle w:val="Numerstrony"/>
+        </w:rPr>
+      </w:sdtEndPr>
       <w:sdtContent>
         <w:r>
           <w:rPr>
@@ -10335,6 +10308,11 @@
         <w:dataBinding w:prefixMappings="xmlns:ns0='http://purl.org/dc/elements/1.1/' xmlns:ns1='http://schemas.openxmlformats.org/package/2006/metadata/core-properties' " w:xpath="/ns1:coreProperties[1]/ns0:creator[1]" w:storeItemID="{6C3C8BC8-F283-45AE-878A-BAB7291924A1}"/>
         <w:text/>
       </w:sdtPr>
+      <w:sdtEndPr>
+        <w:rPr>
+          <w:rStyle w:val="Numerstrony"/>
+        </w:rPr>
+      </w:sdtEndPr>
       <w:sdtContent>
         <w:r>
           <w:rPr>
@@ -10592,6 +10570,11 @@
         <w:dataBinding w:prefixMappings="xmlns:ns0='http://purl.org/dc/elements/1.1/' xmlns:ns1='http://schemas.openxmlformats.org/package/2006/metadata/core-properties' " w:xpath="/ns1:coreProperties[1]/ns0:creator[1]" w:storeItemID="{6C3C8BC8-F283-45AE-878A-BAB7291924A1}"/>
         <w:text/>
       </w:sdtPr>
+      <w:sdtEndPr>
+        <w:rPr>
+          <w:rStyle w:val="Numerstrony"/>
+        </w:rPr>
+      </w:sdtEndPr>
       <w:sdtContent>
         <w:r>
           <w:rPr>
@@ -12342,6 +12325,119 @@
     </w:lvl>
   </w:abstractNum>
   <w:abstractNum w:abstractNumId="17" w15:restartNumberingAfterBreak="0">
+    <w:nsid w:val="626329F9"/>
+    <w:multiLevelType w:val="hybridMultilevel"/>
+    <w:tmpl w:val="F62240E8"/>
+    <w:lvl w:ilvl="0" w:tplc="04150001">
+      <w:start w:val="1"/>
+      <w:numFmt w:val="bullet"/>
+      <w:lvlText w:val=""/>
+      <w:lvlJc w:val="left"/>
+      <w:pPr>
+        <w:ind w:left="1083" w:hanging="360"/>
+      </w:pPr>
+      <w:rPr>
+        <w:rFonts w:ascii="Symbol" w:hAnsi="Symbol" w:hint="default"/>
+      </w:rPr>
+    </w:lvl>
+    <w:lvl w:ilvl="1" w:tplc="04150003">
+      <w:start w:val="1"/>
+      <w:numFmt w:val="bullet"/>
+      <w:lvlText w:val="o"/>
+      <w:lvlJc w:val="left"/>
+      <w:pPr>
+        <w:ind w:left="1803" w:hanging="360"/>
+      </w:pPr>
+      <w:rPr>
+        <w:rFonts w:ascii="Courier New" w:hAnsi="Courier New" w:cs="Courier New" w:hint="default"/>
+      </w:rPr>
+    </w:lvl>
+    <w:lvl w:ilvl="2" w:tplc="04150005">
+      <w:start w:val="1"/>
+      <w:numFmt w:val="bullet"/>
+      <w:lvlText w:val=""/>
+      <w:lvlJc w:val="left"/>
+      <w:pPr>
+        <w:ind w:left="2523" w:hanging="360"/>
+      </w:pPr>
+      <w:rPr>
+        <w:rFonts w:ascii="Wingdings" w:hAnsi="Wingdings" w:hint="default"/>
+      </w:rPr>
+    </w:lvl>
+    <w:lvl w:ilvl="3" w:tplc="04150001">
+      <w:start w:val="1"/>
+      <w:numFmt w:val="bullet"/>
+      <w:lvlText w:val=""/>
+      <w:lvlJc w:val="left"/>
+      <w:pPr>
+        <w:ind w:left="3243" w:hanging="360"/>
+      </w:pPr>
+      <w:rPr>
+        <w:rFonts w:ascii="Symbol" w:hAnsi="Symbol" w:hint="default"/>
+      </w:rPr>
+    </w:lvl>
+    <w:lvl w:ilvl="4" w:tplc="04150003">
+      <w:start w:val="1"/>
+      <w:numFmt w:val="bullet"/>
+      <w:lvlText w:val="o"/>
+      <w:lvlJc w:val="left"/>
+      <w:pPr>
+        <w:ind w:left="3963" w:hanging="360"/>
+      </w:pPr>
+      <w:rPr>
+        <w:rFonts w:ascii="Courier New" w:hAnsi="Courier New" w:cs="Courier New" w:hint="default"/>
+      </w:rPr>
+    </w:lvl>
+    <w:lvl w:ilvl="5" w:tplc="04150005">
+      <w:start w:val="1"/>
+      <w:numFmt w:val="bullet"/>
+      <w:lvlText w:val=""/>
+      <w:lvlJc w:val="left"/>
+      <w:pPr>
+        <w:ind w:left="4683" w:hanging="360"/>
+      </w:pPr>
+      <w:rPr>
+        <w:rFonts w:ascii="Wingdings" w:hAnsi="Wingdings" w:hint="default"/>
+      </w:rPr>
+    </w:lvl>
+    <w:lvl w:ilvl="6" w:tplc="04150001">
+      <w:start w:val="1"/>
+      <w:numFmt w:val="bullet"/>
+      <w:lvlText w:val=""/>
+      <w:lvlJc w:val="left"/>
+      <w:pPr>
+        <w:ind w:left="5403" w:hanging="360"/>
+      </w:pPr>
+      <w:rPr>
+        <w:rFonts w:ascii="Symbol" w:hAnsi="Symbol" w:hint="default"/>
+      </w:rPr>
+    </w:lvl>
+    <w:lvl w:ilvl="7" w:tplc="04150003">
+      <w:start w:val="1"/>
+      <w:numFmt w:val="bullet"/>
+      <w:lvlText w:val="o"/>
+      <w:lvlJc w:val="left"/>
+      <w:pPr>
+        <w:ind w:left="6123" w:hanging="360"/>
+      </w:pPr>
+      <w:rPr>
+        <w:rFonts w:ascii="Courier New" w:hAnsi="Courier New" w:cs="Courier New" w:hint="default"/>
+      </w:rPr>
+    </w:lvl>
+    <w:lvl w:ilvl="8" w:tplc="04150005">
+      <w:start w:val="1"/>
+      <w:numFmt w:val="bullet"/>
+      <w:lvlText w:val=""/>
+      <w:lvlJc w:val="left"/>
+      <w:pPr>
+        <w:ind w:left="6843" w:hanging="360"/>
+      </w:pPr>
+      <w:rPr>
+        <w:rFonts w:ascii="Wingdings" w:hAnsi="Wingdings" w:hint="default"/>
+      </w:rPr>
+    </w:lvl>
+  </w:abstractNum>
+  <w:abstractNum w:abstractNumId="18" w15:restartNumberingAfterBreak="0">
     <w:nsid w:val="62E2438E"/>
     <w:multiLevelType w:val="hybridMultilevel"/>
     <w:tmpl w:val="B0FE9972"/>
@@ -12453,7 +12549,7 @@
       </w:rPr>
     </w:lvl>
   </w:abstractNum>
-  <w:abstractNum w:abstractNumId="18" w15:restartNumberingAfterBreak="0">
+  <w:abstractNum w:abstractNumId="19" w15:restartNumberingAfterBreak="0">
     <w:nsid w:val="632C51E7"/>
     <w:multiLevelType w:val="hybridMultilevel"/>
     <w:tmpl w:val="ACC479C2"/>
@@ -12542,7 +12638,7 @@
       </w:pPr>
     </w:lvl>
   </w:abstractNum>
-  <w:abstractNum w:abstractNumId="19" w15:restartNumberingAfterBreak="0">
+  <w:abstractNum w:abstractNumId="20" w15:restartNumberingAfterBreak="0">
     <w:nsid w:val="68B403EC"/>
     <w:multiLevelType w:val="hybridMultilevel"/>
     <w:tmpl w:val="2014E99E"/>
@@ -12631,7 +12727,7 @@
       </w:pPr>
     </w:lvl>
   </w:abstractNum>
-  <w:abstractNum w:abstractNumId="20" w15:restartNumberingAfterBreak="0">
+  <w:abstractNum w:abstractNumId="21" w15:restartNumberingAfterBreak="0">
     <w:nsid w:val="6ECE1879"/>
     <w:multiLevelType w:val="hybridMultilevel"/>
     <w:tmpl w:val="234C9C22"/>
@@ -12744,7 +12840,7 @@
       </w:rPr>
     </w:lvl>
   </w:abstractNum>
-  <w:abstractNum w:abstractNumId="21" w15:restartNumberingAfterBreak="0">
+  <w:abstractNum w:abstractNumId="22" w15:restartNumberingAfterBreak="0">
     <w:nsid w:val="75440920"/>
     <w:multiLevelType w:val="hybridMultilevel"/>
     <w:tmpl w:val="953EEB84"/>
@@ -12857,7 +12953,7 @@
       </w:rPr>
     </w:lvl>
   </w:abstractNum>
-  <w:abstractNum w:abstractNumId="22" w15:restartNumberingAfterBreak="0">
+  <w:abstractNum w:abstractNumId="23" w15:restartNumberingAfterBreak="0">
     <w:nsid w:val="77BB0B4F"/>
     <w:multiLevelType w:val="singleLevel"/>
     <w:tmpl w:val="11C0791A"/>
@@ -12897,7 +12993,7 @@
     </w:lvlOverride>
   </w:num>
   <w:num w:numId="3">
-    <w:abstractNumId w:val="22"/>
+    <w:abstractNumId w:val="23"/>
   </w:num>
   <w:num w:numId="4">
     <w:abstractNumId w:val="1"/>
@@ -12957,7 +13053,7 @@
     <w:abstractNumId w:val="0"/>
   </w:num>
   <w:num w:numId="19">
-    <w:abstractNumId w:val="18"/>
+    <w:abstractNumId w:val="19"/>
   </w:num>
   <w:num w:numId="20">
     <w:abstractNumId w:val="0"/>
@@ -13002,16 +13098,16 @@
     <w:abstractNumId w:val="10"/>
   </w:num>
   <w:num w:numId="34">
-    <w:abstractNumId w:val="21"/>
+    <w:abstractNumId w:val="22"/>
   </w:num>
   <w:num w:numId="35">
-    <w:abstractNumId w:val="20"/>
+    <w:abstractNumId w:val="21"/>
   </w:num>
   <w:num w:numId="36">
     <w:abstractNumId w:val="8"/>
   </w:num>
   <w:num w:numId="37">
-    <w:abstractNumId w:val="17"/>
+    <w:abstractNumId w:val="18"/>
   </w:num>
   <w:num w:numId="38">
     <w:abstractNumId w:val="0"/>
@@ -13026,7 +13122,43 @@
     <w:abstractNumId w:val="0"/>
   </w:num>
   <w:num w:numId="42">
-    <w:abstractNumId w:val="19"/>
+    <w:abstractNumId w:val="20"/>
+  </w:num>
+  <w:num w:numId="43">
+    <w:abstractNumId w:val="0"/>
+    <w:lvlOverride w:ilvl="0">
+      <w:startOverride w:val="1"/>
+    </w:lvlOverride>
+    <w:lvlOverride w:ilvl="1">
+      <w:startOverride w:val="1"/>
+    </w:lvlOverride>
+    <w:lvlOverride w:ilvl="2">
+      <w:startOverride w:val="1"/>
+    </w:lvlOverride>
+    <w:lvlOverride w:ilvl="3">
+      <w:startOverride w:val="1"/>
+    </w:lvlOverride>
+    <w:lvlOverride w:ilvl="4">
+      <w:startOverride w:val="1"/>
+    </w:lvlOverride>
+    <w:lvlOverride w:ilvl="5">
+      <w:startOverride w:val="1"/>
+    </w:lvlOverride>
+    <w:lvlOverride w:ilvl="6">
+      <w:startOverride w:val="1"/>
+    </w:lvlOverride>
+    <w:lvlOverride w:ilvl="7">
+      <w:startOverride w:val="1"/>
+    </w:lvlOverride>
+    <w:lvlOverride w:ilvl="8">
+      <w:startOverride w:val="1"/>
+    </w:lvlOverride>
+  </w:num>
+  <w:num w:numId="44">
+    <w:abstractNumId w:val="17"/>
+  </w:num>
+  <w:num w:numId="45">
+    <w:abstractNumId w:val="22"/>
   </w:num>
 </w:numbering>
 </file>
@@ -13046,13 +13178,13 @@
     <w:lsdException w:name="Normal" w:uiPriority="0" w:qFormat="1"/>
     <w:lsdException w:name="heading 1" w:uiPriority="9" w:qFormat="1"/>
     <w:lsdException w:name="heading 2" w:uiPriority="9" w:qFormat="1"/>
-    <w:lsdException w:name="heading 3" w:uiPriority="0" w:qFormat="1"/>
-    <w:lsdException w:name="heading 4" w:uiPriority="0"/>
-    <w:lsdException w:name="heading 5" w:uiPriority="0"/>
-    <w:lsdException w:name="heading 6" w:uiPriority="0"/>
-    <w:lsdException w:name="heading 7" w:uiPriority="0"/>
-    <w:lsdException w:name="heading 8" w:uiPriority="0"/>
-    <w:lsdException w:name="heading 9" w:uiPriority="0"/>
+    <w:lsdException w:name="heading 3" w:uiPriority="9" w:qFormat="1"/>
+    <w:lsdException w:name="heading 4" w:uiPriority="9" w:qFormat="1"/>
+    <w:lsdException w:name="heading 5" w:uiPriority="9" w:qFormat="1"/>
+    <w:lsdException w:name="heading 6" w:uiPriority="9" w:qFormat="1"/>
+    <w:lsdException w:name="heading 7" w:uiPriority="9" w:qFormat="1"/>
+    <w:lsdException w:name="heading 8" w:uiPriority="9" w:qFormat="1"/>
+    <w:lsdException w:name="heading 9" w:uiPriority="9" w:qFormat="1"/>
     <w:lsdException w:name="index 1" w:semiHidden="1" w:unhideWhenUsed="1"/>
     <w:lsdException w:name="index 2" w:semiHidden="1" w:unhideWhenUsed="1"/>
     <w:lsdException w:name="index 3" w:semiHidden="1" w:unhideWhenUsed="1"/>
@@ -13512,6 +13644,7 @@
     <w:next w:val="Normalny"/>
     <w:link w:val="Nagwek4Znak"/>
     <w:uiPriority w:val="9"/>
+    <w:qFormat/>
     <w:pPr>
       <w:keepNext/>
       <w:numPr>
@@ -13532,6 +13665,7 @@
     <w:next w:val="Normalny"/>
     <w:link w:val="Nagwek5Znak"/>
     <w:uiPriority w:val="9"/>
+    <w:qFormat/>
     <w:pPr>
       <w:numPr>
         <w:ilvl w:val="4"/>
@@ -13551,6 +13685,7 @@
     <w:next w:val="Normalny"/>
     <w:link w:val="Nagwek6Znak"/>
     <w:uiPriority w:val="9"/>
+    <w:qFormat/>
     <w:pPr>
       <w:numPr>
         <w:ilvl w:val="5"/>
@@ -13570,6 +13705,7 @@
     <w:next w:val="Normalny"/>
     <w:link w:val="Nagwek7Znak"/>
     <w:uiPriority w:val="9"/>
+    <w:qFormat/>
     <w:pPr>
       <w:numPr>
         <w:ilvl w:val="6"/>
@@ -13588,6 +13724,7 @@
     <w:next w:val="Normalny"/>
     <w:link w:val="Nagwek8Znak"/>
     <w:uiPriority w:val="9"/>
+    <w:qFormat/>
     <w:pPr>
       <w:numPr>
         <w:ilvl w:val="7"/>
@@ -13607,6 +13744,7 @@
     <w:next w:val="Normalny"/>
     <w:link w:val="Nagwek9Znak"/>
     <w:uiPriority w:val="9"/>
+    <w:qFormat/>
     <w:pPr>
       <w:numPr>
         <w:ilvl w:val="8"/>
@@ -14621,7 +14759,7 @@
     <w:charset w:val="EE"/>
     <w:family w:val="roman"/>
     <w:pitch w:val="variable"/>
-    <w:sig w:usb0="E0002AFF" w:usb1="C0007843" w:usb2="00000009" w:usb3="00000000" w:csb0="000001FF" w:csb1="00000000"/>
+    <w:sig w:usb0="E0002EFF" w:usb1="C000785B" w:usb2="00000009" w:usb3="00000000" w:csb0="000001FF" w:csb1="00000000"/>
   </w:font>
   <w:font w:name="Symbol">
     <w:panose1 w:val="05050102010706020507"/>
@@ -14649,21 +14787,21 @@
     <w:charset w:val="EE"/>
     <w:family w:val="swiss"/>
     <w:pitch w:val="variable"/>
-    <w:sig w:usb0="E0002AFF" w:usb1="C0007843" w:usb2="00000009" w:usb3="00000000" w:csb0="000001FF" w:csb1="00000000"/>
+    <w:sig w:usb0="E0002EFF" w:usb1="C000785B" w:usb2="00000009" w:usb3="00000000" w:csb0="000001FF" w:csb1="00000000"/>
   </w:font>
   <w:font w:name="Calibri">
     <w:panose1 w:val="020F0502020204030204"/>
     <w:charset w:val="EE"/>
     <w:family w:val="swiss"/>
     <w:pitch w:val="variable"/>
-    <w:sig w:usb0="E0002AFF" w:usb1="4000ACFF" w:usb2="00000001" w:usb3="00000000" w:csb0="000001FF" w:csb1="00000000"/>
+    <w:sig w:usb0="E0002EFF" w:usb1="C000247B" w:usb2="00000009" w:usb3="00000000" w:csb0="000001FF" w:csb1="00000000"/>
   </w:font>
   <w:font w:name="Cambria">
     <w:panose1 w:val="02040503050406030204"/>
     <w:charset w:val="EE"/>
     <w:family w:val="roman"/>
     <w:pitch w:val="variable"/>
-    <w:sig w:usb0="A00002EF" w:usb1="4000004B" w:usb2="00000000" w:usb3="00000000" w:csb0="0000019F" w:csb1="00000000"/>
+    <w:sig w:usb0="E00006FF" w:usb1="420024FF" w:usb2="02000000" w:usb3="00000000" w:csb0="0000019F" w:csb1="00000000"/>
   </w:font>
   <w:font w:name="Tahoma">
     <w:panose1 w:val="020B0604030504040204"/>
@@ -14692,7 +14830,7 @@
     <w:charset w:val="EE"/>
     <w:family w:val="swiss"/>
     <w:pitch w:val="variable"/>
-    <w:sig w:usb0="A0002AEF" w:usb1="4000207B" w:usb2="00000000" w:usb3="00000000" w:csb0="000001FF" w:csb1="00000000"/>
+    <w:sig w:usb0="E0002AFF" w:usb1="C000247B" w:usb2="00000009" w:usb3="00000000" w:csb0="000001FF" w:csb1="00000000"/>
   </w:font>
 </w:fonts>
 </file>
@@ -14725,11 +14863,13 @@
     <w:rsid w:val="00866DA9"/>
     <w:rsid w:val="008D3D45"/>
     <w:rsid w:val="009A67B1"/>
+    <w:rsid w:val="009D3F22"/>
     <w:rsid w:val="00A0652B"/>
     <w:rsid w:val="00AC2EB7"/>
     <w:rsid w:val="00AC714C"/>
     <w:rsid w:val="00B00EDB"/>
     <w:rsid w:val="00B05C8D"/>
+    <w:rsid w:val="00BC1BB0"/>
     <w:rsid w:val="00BE2049"/>
     <w:rsid w:val="00C1454A"/>
     <w:rsid w:val="00C94562"/>
@@ -15631,7 +15771,7 @@
 </file>
 
 <file path=customXml/itemProps1.xml><?xml version="1.0" encoding="utf-8"?>
-<ds:datastoreItem xmlns:ds="http://schemas.openxmlformats.org/officeDocument/2006/customXml" ds:itemID="{98B91E29-B5FF-45C6-8867-7497E5FADDD2}">
+<ds:datastoreItem xmlns:ds="http://schemas.openxmlformats.org/officeDocument/2006/customXml" ds:itemID="{433EE34B-57E5-429C-AD31-1437300C6612}">
   <ds:schemaRefs>
     <ds:schemaRef ds:uri="http://schemas.openxmlformats.org/officeDocument/2006/bibliography"/>
   </ds:schemaRefs>

</xml_diff>

<commit_message>
Added part of conclusions in documentation
</commit_message>
<xml_diff>
--- a/Praca inżynierska dokument.docx
+++ b/Praca inżynierska dokument.docx
@@ -576,21 +576,7 @@
         <w:rPr>
           <w:sz w:val="20"/>
         </w:rPr>
-        <w:t>………</w:t>
-      </w:r>
-      <w:proofErr w:type="gramStart"/>
-      <w:r>
-        <w:rPr>
-          <w:sz w:val="20"/>
-        </w:rPr>
-        <w:t>…….</w:t>
-      </w:r>
-      <w:proofErr w:type="gramEnd"/>
-      <w:r>
-        <w:rPr>
-          <w:sz w:val="20"/>
-        </w:rPr>
-        <w:t>……….</w:t>
+        <w:t>…………….……….</w:t>
       </w:r>
       <w:r>
         <w:t xml:space="preserve">, dnia </w:t>
@@ -2435,18 +2421,10 @@
         <w:t>obejmowała zarówno</w:t>
       </w:r>
       <w:r>
-        <w:t xml:space="preserve"> aplikację serwerową (logikę) jak i kliencką (wygląd</w:t>
-      </w:r>
-      <w:proofErr w:type="gramStart"/>
-      <w:r>
-        <w:t>).</w:t>
-      </w:r>
-      <w:r>
-        <w:t>#</w:t>
-      </w:r>
-      <w:proofErr w:type="gramEnd"/>
-      <w:r>
-        <w:t>TODO</w:t>
+        <w:t xml:space="preserve"> aplikację serwerową (logikę) jak i kliencką (wygląd).</w:t>
+      </w:r>
+      <w:r>
+        <w:t>#TODO</w:t>
       </w:r>
     </w:p>
     <w:p>
@@ -3529,15 +3507,19 @@
         <w:textAlignment w:val="auto"/>
       </w:pPr>
       <w:r>
-        <w:t xml:space="preserve">Użytkownicy mogą tworzyć, edytować i usuwać wspólne dla </w:t>
-      </w:r>
-      <w:proofErr w:type="spellStart"/>
-      <w:r>
-        <w:t>domnotatki</w:t>
-      </w:r>
-      <w:proofErr w:type="spellEnd"/>
-      <w:r>
-        <w:t xml:space="preserve"> i listy oraz uzupełniać wspólny kalendarz</w:t>
+        <w:t>Użytkownicy mogą tworzyć, edytować i usuwać wspólne dla do</w:t>
+      </w:r>
+      <w:r>
+        <w:t>m</w:t>
+      </w:r>
+      <w:r>
+        <w:t>o</w:t>
+      </w:r>
+      <w:r>
+        <w:t>stwa no</w:t>
+      </w:r>
+      <w:r>
+        <w:t>tatki i listy oraz uzupełniać wspólny kalendarz</w:t>
       </w:r>
     </w:p>
     <w:p>
@@ -3902,7 +3884,15 @@
       </w:r>
       <w:proofErr w:type="spellEnd"/>
       <w:r>
-        <w:t xml:space="preserve"> to otwarty framework napisany w języku </w:t>
+        <w:t xml:space="preserve"> to otwarty </w:t>
+      </w:r>
+      <w:proofErr w:type="spellStart"/>
+      <w:r>
+        <w:t>framework</w:t>
+      </w:r>
+      <w:proofErr w:type="spellEnd"/>
+      <w:r>
+        <w:t xml:space="preserve"> napisany w języku </w:t>
       </w:r>
       <w:proofErr w:type="spellStart"/>
       <w:r>
@@ -7253,15 +7243,7 @@
       </w:r>
       <w:proofErr w:type="spellEnd"/>
       <w:r>
-        <w:t xml:space="preserve"> by </w:t>
-      </w:r>
-      <w:proofErr w:type="gramStart"/>
-      <w:r>
-        <w:t>uzyskać  lub</w:t>
-      </w:r>
-      <w:proofErr w:type="gramEnd"/>
-      <w:r>
-        <w:t xml:space="preserve"> zapisać dane.</w:t>
+        <w:t xml:space="preserve"> by uzyskać  lub zapisać dane.</w:t>
       </w:r>
     </w:p>
     <w:p>
@@ -7286,7 +7268,6 @@
         <w:t xml:space="preserve"> – moduł zawierający klasę startującą działanie serwera. Znajduje się tu także plik </w:t>
       </w:r>
       <w:proofErr w:type="spellStart"/>
-      <w:proofErr w:type="gramStart"/>
       <w:r>
         <w:rPr>
           <w:rFonts w:ascii="Courier New" w:hAnsi="Courier New" w:cs="Courier New"/>
@@ -7294,7 +7275,6 @@
         <w:t>application.yaml</w:t>
       </w:r>
       <w:proofErr w:type="spellEnd"/>
-      <w:proofErr w:type="gramEnd"/>
       <w:r>
         <w:rPr>
           <w:rFonts w:ascii="Courier New" w:hAnsi="Courier New" w:cs="Courier New"/>
@@ -7709,7 +7689,6 @@
         <w:t xml:space="preserve"> </w:t>
       </w:r>
       <w:proofErr w:type="spellStart"/>
-      <w:proofErr w:type="gramStart"/>
       <w:r>
         <w:rPr>
           <w:rFonts w:ascii="Courier New" w:hAnsi="Courier New" w:cs="Courier New"/>
@@ -7728,7 +7707,6 @@
         <w:t>(</w:t>
       </w:r>
       <w:proofErr w:type="spellStart"/>
-      <w:proofErr w:type="gramEnd"/>
       <w:r>
         <w:rPr>
           <w:rFonts w:ascii="Courier New" w:hAnsi="Courier New" w:cs="Courier New"/>
@@ -7838,25 +7816,7 @@
           <w:color w:val="000000"/>
           <w:sz w:val="20"/>
         </w:rPr>
-        <w:t xml:space="preserve">4           </w:t>
-      </w:r>
-      <w:proofErr w:type="gramStart"/>
-      <w:r>
-        <w:rPr>
-          <w:rFonts w:ascii="Courier New" w:hAnsi="Courier New" w:cs="Courier New"/>
-          <w:color w:val="000000"/>
-          <w:sz w:val="20"/>
-        </w:rPr>
-        <w:t xml:space="preserve">  .cors</w:t>
-      </w:r>
-      <w:proofErr w:type="gramEnd"/>
-      <w:r>
-        <w:rPr>
-          <w:rFonts w:ascii="Courier New" w:hAnsi="Courier New" w:cs="Courier New"/>
-          <w:color w:val="000000"/>
-          <w:sz w:val="20"/>
-        </w:rPr>
-        <w:t>().and()</w:t>
+        <w:t>4             .cors().and()</w:t>
       </w:r>
     </w:p>
     <w:p>
@@ -7885,16 +7845,7 @@
           <w:color w:val="000000"/>
           <w:sz w:val="20"/>
         </w:rPr>
-        <w:t xml:space="preserve">5           </w:t>
-      </w:r>
-      <w:proofErr w:type="gramStart"/>
-      <w:r>
-        <w:rPr>
-          <w:rFonts w:ascii="Courier New" w:hAnsi="Courier New" w:cs="Courier New"/>
-          <w:color w:val="000000"/>
-          <w:sz w:val="20"/>
-        </w:rPr>
-        <w:t xml:space="preserve">  .</w:t>
+        <w:t>5             .</w:t>
       </w:r>
       <w:proofErr w:type="spellStart"/>
       <w:r>
@@ -7906,7 +7857,6 @@
         <w:t>csrf</w:t>
       </w:r>
       <w:proofErr w:type="spellEnd"/>
-      <w:proofErr w:type="gramEnd"/>
       <w:r>
         <w:rPr>
           <w:rFonts w:ascii="Courier New" w:hAnsi="Courier New" w:cs="Courier New"/>
@@ -7960,16 +7910,7 @@
           <w:color w:val="000000"/>
           <w:sz w:val="20"/>
         </w:rPr>
-        <w:t xml:space="preserve">6           </w:t>
-      </w:r>
-      <w:proofErr w:type="gramStart"/>
-      <w:r>
-        <w:rPr>
-          <w:rFonts w:ascii="Courier New" w:hAnsi="Courier New" w:cs="Courier New"/>
-          <w:color w:val="000000"/>
-          <w:sz w:val="20"/>
-        </w:rPr>
-        <w:t xml:space="preserve">  .</w:t>
+        <w:t>6             .</w:t>
       </w:r>
       <w:proofErr w:type="spellStart"/>
       <w:r>
@@ -7981,7 +7922,6 @@
         <w:t>authorizeRequests</w:t>
       </w:r>
       <w:proofErr w:type="spellEnd"/>
-      <w:proofErr w:type="gramEnd"/>
       <w:r>
         <w:rPr>
           <w:rFonts w:ascii="Courier New" w:hAnsi="Courier New" w:cs="Courier New"/>
@@ -8017,16 +7957,7 @@
           <w:color w:val="000000"/>
           <w:sz w:val="20"/>
         </w:rPr>
-        <w:t xml:space="preserve">7           </w:t>
-      </w:r>
-      <w:proofErr w:type="gramStart"/>
-      <w:r>
-        <w:rPr>
-          <w:rFonts w:ascii="Courier New" w:hAnsi="Courier New" w:cs="Courier New"/>
-          <w:color w:val="000000"/>
-          <w:sz w:val="20"/>
-        </w:rPr>
-        <w:t xml:space="preserve">  .</w:t>
+        <w:t>7             .</w:t>
       </w:r>
       <w:proofErr w:type="spellStart"/>
       <w:r>
@@ -8038,7 +7969,6 @@
         <w:t>antMatchers</w:t>
       </w:r>
       <w:proofErr w:type="spellEnd"/>
-      <w:proofErr w:type="gramEnd"/>
       <w:r>
         <w:rPr>
           <w:rFonts w:ascii="Courier New" w:hAnsi="Courier New" w:cs="Courier New"/>
@@ -8092,16 +8022,7 @@
           <w:color w:val="000000"/>
           <w:sz w:val="20"/>
         </w:rPr>
-        <w:t xml:space="preserve">8           </w:t>
-      </w:r>
-      <w:proofErr w:type="gramStart"/>
-      <w:r>
-        <w:rPr>
-          <w:rFonts w:ascii="Courier New" w:hAnsi="Courier New" w:cs="Courier New"/>
-          <w:color w:val="000000"/>
-          <w:sz w:val="20"/>
-        </w:rPr>
-        <w:t xml:space="preserve">  .</w:t>
+        <w:t>8             .</w:t>
       </w:r>
       <w:proofErr w:type="spellStart"/>
       <w:r>
@@ -8113,7 +8034,6 @@
         <w:t>antMatchers</w:t>
       </w:r>
       <w:proofErr w:type="spellEnd"/>
-      <w:proofErr w:type="gramEnd"/>
       <w:r>
         <w:rPr>
           <w:rFonts w:ascii="Courier New" w:hAnsi="Courier New" w:cs="Courier New"/>
@@ -8185,16 +8105,7 @@
           <w:color w:val="000000"/>
           <w:sz w:val="20"/>
         </w:rPr>
-        <w:t xml:space="preserve">9           </w:t>
-      </w:r>
-      <w:proofErr w:type="gramStart"/>
-      <w:r>
-        <w:rPr>
-          <w:rFonts w:ascii="Courier New" w:hAnsi="Courier New" w:cs="Courier New"/>
-          <w:color w:val="000000"/>
-          <w:sz w:val="20"/>
-        </w:rPr>
-        <w:t xml:space="preserve">  .</w:t>
+        <w:t>9             .</w:t>
       </w:r>
       <w:proofErr w:type="spellStart"/>
       <w:r>
@@ -8206,7 +8117,6 @@
         <w:t>antMatchers</w:t>
       </w:r>
       <w:proofErr w:type="spellEnd"/>
-      <w:proofErr w:type="gramEnd"/>
       <w:r>
         <w:rPr>
           <w:rFonts w:ascii="Courier New" w:hAnsi="Courier New" w:cs="Courier New"/>
@@ -8296,16 +8206,7 @@
           <w:color w:val="000000"/>
           <w:sz w:val="20"/>
         </w:rPr>
-        <w:t xml:space="preserve">10          </w:t>
-      </w:r>
-      <w:proofErr w:type="gramStart"/>
-      <w:r>
-        <w:rPr>
-          <w:rFonts w:ascii="Courier New" w:hAnsi="Courier New" w:cs="Courier New"/>
-          <w:color w:val="000000"/>
-          <w:sz w:val="20"/>
-        </w:rPr>
-        <w:t xml:space="preserve">  .</w:t>
+        <w:t>10            .</w:t>
       </w:r>
       <w:proofErr w:type="spellStart"/>
       <w:r>
@@ -8317,7 +8218,6 @@
         <w:t>anyRequest</w:t>
       </w:r>
       <w:proofErr w:type="spellEnd"/>
-      <w:proofErr w:type="gramEnd"/>
       <w:r>
         <w:rPr>
           <w:rFonts w:ascii="Courier New" w:hAnsi="Courier New" w:cs="Courier New"/>
@@ -8371,25 +8271,7 @@
           <w:color w:val="000000"/>
           <w:sz w:val="20"/>
         </w:rPr>
-        <w:t>11            .</w:t>
-      </w:r>
-      <w:proofErr w:type="gramStart"/>
-      <w:r>
-        <w:rPr>
-          <w:rFonts w:ascii="Courier New" w:hAnsi="Courier New" w:cs="Courier New"/>
-          <w:color w:val="000000"/>
-          <w:sz w:val="20"/>
-        </w:rPr>
-        <w:t>and(</w:t>
-      </w:r>
-      <w:proofErr w:type="gramEnd"/>
-      <w:r>
-        <w:rPr>
-          <w:rFonts w:ascii="Courier New" w:hAnsi="Courier New" w:cs="Courier New"/>
-          <w:color w:val="000000"/>
-          <w:sz w:val="20"/>
-        </w:rPr>
-        <w:t>)</w:t>
+        <w:t>11            .and()</w:t>
       </w:r>
     </w:p>
     <w:p>
@@ -8418,16 +8300,7 @@
           <w:color w:val="000000"/>
           <w:sz w:val="20"/>
         </w:rPr>
-        <w:t xml:space="preserve">12          </w:t>
-      </w:r>
-      <w:proofErr w:type="gramStart"/>
-      <w:r>
-        <w:rPr>
-          <w:rFonts w:ascii="Courier New" w:hAnsi="Courier New" w:cs="Courier New"/>
-          <w:color w:val="000000"/>
-          <w:sz w:val="20"/>
-        </w:rPr>
-        <w:t xml:space="preserve">  .</w:t>
+        <w:t>12            .</w:t>
       </w:r>
       <w:proofErr w:type="spellStart"/>
       <w:r>
@@ -8439,7 +8312,6 @@
         <w:t>addFilter</w:t>
       </w:r>
       <w:proofErr w:type="spellEnd"/>
-      <w:proofErr w:type="gramEnd"/>
       <w:r>
         <w:rPr>
           <w:rFonts w:ascii="Courier New" w:hAnsi="Courier New" w:cs="Courier New"/>
@@ -8529,16 +8401,7 @@
           <w:color w:val="000000"/>
           <w:sz w:val="20"/>
         </w:rPr>
-        <w:t xml:space="preserve">13          </w:t>
-      </w:r>
-      <w:proofErr w:type="gramStart"/>
-      <w:r>
-        <w:rPr>
-          <w:rFonts w:ascii="Courier New" w:hAnsi="Courier New" w:cs="Courier New"/>
-          <w:color w:val="000000"/>
-          <w:sz w:val="20"/>
-        </w:rPr>
-        <w:t xml:space="preserve">  .</w:t>
+        <w:t>13            .</w:t>
       </w:r>
       <w:proofErr w:type="spellStart"/>
       <w:r>
@@ -8550,7 +8413,6 @@
         <w:t>addFilter</w:t>
       </w:r>
       <w:proofErr w:type="spellEnd"/>
-      <w:proofErr w:type="gramEnd"/>
       <w:r>
         <w:rPr>
           <w:rFonts w:ascii="Courier New" w:hAnsi="Courier New" w:cs="Courier New"/>
@@ -8640,16 +8502,7 @@
           <w:color w:val="000000"/>
           <w:sz w:val="20"/>
         </w:rPr>
-        <w:t xml:space="preserve">14          </w:t>
-      </w:r>
-      <w:proofErr w:type="gramStart"/>
-      <w:r>
-        <w:rPr>
-          <w:rFonts w:ascii="Courier New" w:hAnsi="Courier New" w:cs="Courier New"/>
-          <w:color w:val="000000"/>
-          <w:sz w:val="20"/>
-        </w:rPr>
-        <w:t xml:space="preserve">  .</w:t>
+        <w:t>14            .</w:t>
       </w:r>
       <w:proofErr w:type="spellStart"/>
       <w:r>
@@ -8661,7 +8514,6 @@
         <w:t>sessionManagement</w:t>
       </w:r>
       <w:proofErr w:type="spellEnd"/>
-      <w:proofErr w:type="gramEnd"/>
       <w:r>
         <w:rPr>
           <w:rFonts w:ascii="Courier New" w:hAnsi="Courier New" w:cs="Courier New"/>
@@ -8697,16 +8549,7 @@
           <w:color w:val="000000"/>
           <w:sz w:val="20"/>
         </w:rPr>
-        <w:t xml:space="preserve">15          </w:t>
-      </w:r>
-      <w:proofErr w:type="gramStart"/>
-      <w:r>
-        <w:rPr>
-          <w:rFonts w:ascii="Courier New" w:hAnsi="Courier New" w:cs="Courier New"/>
-          <w:color w:val="000000"/>
-          <w:sz w:val="20"/>
-        </w:rPr>
-        <w:t xml:space="preserve">  .</w:t>
+        <w:t>15            .</w:t>
       </w:r>
       <w:proofErr w:type="spellStart"/>
       <w:r>
@@ -8718,7 +8561,6 @@
         <w:t>sessionCreationPolicy</w:t>
       </w:r>
       <w:proofErr w:type="spellEnd"/>
-      <w:proofErr w:type="gramEnd"/>
       <w:r>
         <w:rPr>
           <w:rFonts w:ascii="Courier New" w:hAnsi="Courier New" w:cs="Courier New"/>
@@ -9094,7 +8936,23 @@
           <w:i/>
           <w:iCs/>
         </w:rPr>
-        <w:t xml:space="preserve">Przykładowy dokument typu Checklist w bazie </w:t>
+        <w:t xml:space="preserve">Przykładowy dokument typu </w:t>
+      </w:r>
+      <w:proofErr w:type="spellStart"/>
+      <w:r>
+        <w:rPr>
+          <w:i/>
+          <w:iCs/>
+        </w:rPr>
+        <w:t>Checklist</w:t>
+      </w:r>
+      <w:proofErr w:type="spellEnd"/>
+      <w:r>
+        <w:rPr>
+          <w:i/>
+          <w:iCs/>
+        </w:rPr>
+        <w:t xml:space="preserve"> w bazie </w:t>
       </w:r>
       <w:proofErr w:type="spellStart"/>
       <w:r>
@@ -9314,12 +9172,7 @@
       </w:r>
       <w:proofErr w:type="spellEnd"/>
       <w:r>
-        <w:t xml:space="preserve"> Tra</w:t>
-      </w:r>
-      <w:bookmarkStart w:id="18" w:name="_GoBack"/>
-      <w:bookmarkEnd w:id="18"/>
-      <w:r>
-        <w:t xml:space="preserve">nsfer). </w:t>
+        <w:t xml:space="preserve"> Transfer). </w:t>
       </w:r>
       <w:r>
         <w:t xml:space="preserve">Polega on na </w:t>
@@ -9440,7 +9293,19 @@
       </w:r>
       <w:proofErr w:type="spellEnd"/>
       <w:r>
-        <w:t xml:space="preserve"> jest zupełnie oddzielony od implementacji. </w:t>
+        <w:t xml:space="preserve"> jest zupełnie oddzielony od implementacji</w:t>
+      </w:r>
+      <w:r>
+        <w:t xml:space="preserve">. </w:t>
+      </w:r>
+      <w:r>
+        <w:t>Wadą użycia narzędzia do generowania jest</w:t>
+      </w:r>
+      <w:r>
+        <w:t xml:space="preserve"> </w:t>
+      </w:r>
+      <w:r>
+        <w:t>fakt, że tworzona jest duża ilość niepotrzebnego kodu, jednak znacznie przyśpiesza to implementacje API.</w:t>
       </w:r>
     </w:p>
     <w:p>
@@ -10631,7 +10496,6 @@
         <w:t>23        - $ref: '</w:t>
       </w:r>
       <w:proofErr w:type="spellStart"/>
-      <w:proofErr w:type="gramStart"/>
       <w:r>
         <w:rPr>
           <w:rFonts w:ascii="Courier New" w:hAnsi="Courier New" w:cs="Courier New"/>
@@ -10641,7 +10505,6 @@
         <w:t>commons.yaml</w:t>
       </w:r>
       <w:proofErr w:type="spellEnd"/>
-      <w:proofErr w:type="gramEnd"/>
       <w:r>
         <w:rPr>
           <w:rFonts w:ascii="Courier New" w:hAnsi="Courier New" w:cs="Courier New"/>
@@ -10716,7 +10579,6 @@
         <w:t>24        - $ref: '</w:t>
       </w:r>
       <w:proofErr w:type="spellStart"/>
-      <w:proofErr w:type="gramStart"/>
       <w:r>
         <w:rPr>
           <w:rFonts w:ascii="Courier New" w:hAnsi="Courier New" w:cs="Courier New"/>
@@ -10726,7 +10588,6 @@
         <w:t>commons.yaml</w:t>
       </w:r>
       <w:proofErr w:type="spellEnd"/>
-      <w:proofErr w:type="gramEnd"/>
       <w:r>
         <w:rPr>
           <w:rFonts w:ascii="Courier New" w:hAnsi="Courier New" w:cs="Courier New"/>
@@ -11063,7 +10924,6 @@
         <w:t>31          $ref: '</w:t>
       </w:r>
       <w:proofErr w:type="spellStart"/>
-      <w:proofErr w:type="gramStart"/>
       <w:r>
         <w:rPr>
           <w:rFonts w:ascii="Courier New" w:hAnsi="Courier New" w:cs="Courier New"/>
@@ -11073,7 +10933,6 @@
         <w:t>commons.yaml</w:t>
       </w:r>
       <w:proofErr w:type="spellEnd"/>
-      <w:proofErr w:type="gramEnd"/>
       <w:r>
         <w:rPr>
           <w:rFonts w:ascii="Courier New" w:hAnsi="Courier New" w:cs="Courier New"/>
@@ -11457,7 +11316,25 @@
           <w:color w:val="000000"/>
           <w:sz w:val="20"/>
         </w:rPr>
-        <w:t xml:space="preserve">: Household Id </w:t>
+        <w:t xml:space="preserve">: </w:t>
+      </w:r>
+      <w:proofErr w:type="spellStart"/>
+      <w:r>
+        <w:rPr>
+          <w:rFonts w:ascii="Courier New" w:hAnsi="Courier New" w:cs="Courier New"/>
+          <w:color w:val="000000"/>
+          <w:sz w:val="20"/>
+        </w:rPr>
+        <w:t>Household</w:t>
+      </w:r>
+      <w:proofErr w:type="spellEnd"/>
+      <w:r>
+        <w:rPr>
+          <w:rFonts w:ascii="Courier New" w:hAnsi="Courier New" w:cs="Courier New"/>
+          <w:color w:val="000000"/>
+          <w:sz w:val="20"/>
+        </w:rPr>
+        <w:t xml:space="preserve"> Id </w:t>
       </w:r>
       <w:proofErr w:type="spellStart"/>
       <w:r>
@@ -11719,7 +11596,25 @@
           <w:color w:val="000000"/>
           <w:sz w:val="20"/>
         </w:rPr>
-        <w:t xml:space="preserve"> of the household, </w:t>
+        <w:t xml:space="preserve"> of the </w:t>
+      </w:r>
+      <w:proofErr w:type="spellStart"/>
+      <w:r>
+        <w:rPr>
+          <w:rFonts w:ascii="Courier New" w:hAnsi="Courier New" w:cs="Courier New"/>
+          <w:color w:val="000000"/>
+          <w:sz w:val="20"/>
+        </w:rPr>
+        <w:t>household</w:t>
+      </w:r>
+      <w:proofErr w:type="spellEnd"/>
+      <w:r>
+        <w:rPr>
+          <w:rFonts w:ascii="Courier New" w:hAnsi="Courier New" w:cs="Courier New"/>
+          <w:color w:val="000000"/>
+          <w:sz w:val="20"/>
+        </w:rPr>
+        <w:t xml:space="preserve">, </w:t>
       </w:r>
       <w:proofErr w:type="spellStart"/>
       <w:r>
@@ -12097,7 +11992,90 @@
         <w:pStyle w:val="Tekstpods"/>
       </w:pPr>
       <w:r>
-        <w:t>Podzielona jest ona na następujące komponenty:</w:t>
+        <w:t xml:space="preserve">Wygląd całego projektu napisany został </w:t>
+      </w:r>
+      <w:r>
+        <w:t>z wykorzystaniem</w:t>
+      </w:r>
+      <w:r>
+        <w:t xml:space="preserve"> </w:t>
+      </w:r>
+      <w:proofErr w:type="spellStart"/>
+      <w:r>
+        <w:t>framework’u</w:t>
+      </w:r>
+      <w:proofErr w:type="spellEnd"/>
+      <w:r>
+        <w:t xml:space="preserve"> </w:t>
+      </w:r>
+      <w:proofErr w:type="spellStart"/>
+      <w:r>
+        <w:t>Angular</w:t>
+      </w:r>
+      <w:proofErr w:type="spellEnd"/>
+      <w:r>
+        <w:t xml:space="preserve">. Większość gotowych komponentów interfejsu takie jak przyciski, tablice, czy wyskakujące okna zostały wzięte z biblioteki </w:t>
+      </w:r>
+      <w:proofErr w:type="spellStart"/>
+      <w:r>
+        <w:t>Angular</w:t>
+      </w:r>
+      <w:proofErr w:type="spellEnd"/>
+      <w:r>
+        <w:t xml:space="preserve"> </w:t>
+      </w:r>
+      <w:proofErr w:type="spellStart"/>
+      <w:r>
+        <w:t>Material</w:t>
+      </w:r>
+      <w:proofErr w:type="spellEnd"/>
+      <w:r>
+        <w:t xml:space="preserve"> [8]. Komponenty te są proste w obsłudze, posiadają dobrą dokumentację, a zarazem ogromne możliwości. Wszystkie elementy były jednak zmieniane, by dopasować się motywem kolorystycznym do reszty strony. Kolory oraz właściwości poszczególnych elementów programu ustalane były w plikach z </w:t>
+      </w:r>
+      <w:r>
+        <w:lastRenderedPageBreak/>
+        <w:t xml:space="preserve">rozszerzeniem </w:t>
+      </w:r>
+      <w:proofErr w:type="spellStart"/>
+      <w:r>
+        <w:t>scss</w:t>
+      </w:r>
+      <w:proofErr w:type="spellEnd"/>
+      <w:r>
+        <w:t xml:space="preserve">. Jest to rozszerzenie klasycznych </w:t>
+      </w:r>
+      <w:proofErr w:type="spellStart"/>
+      <w:r>
+        <w:t>pliów</w:t>
+      </w:r>
+      <w:proofErr w:type="spellEnd"/>
+      <w:r>
+        <w:t xml:space="preserve"> CSS o dodatkowe </w:t>
+      </w:r>
+      <w:r>
+        <w:t>funkcjonalności</w:t>
+      </w:r>
+      <w:r>
+        <w:t xml:space="preserve">, natomiast składnia pozostaje ta sama.  Cała struktura strony opisywana jest przez pliki HTML, natomiast skrypty tworzone są w </w:t>
+      </w:r>
+      <w:proofErr w:type="spellStart"/>
+      <w:r>
+        <w:t>TypeScript</w:t>
+      </w:r>
+      <w:proofErr w:type="spellEnd"/>
+      <w:r>
+        <w:t xml:space="preserve">, jako że jest to obowiązkowy format plików od wersji </w:t>
+      </w:r>
+      <w:proofErr w:type="spellStart"/>
+      <w:r>
+        <w:t>Angular</w:t>
+      </w:r>
+      <w:proofErr w:type="spellEnd"/>
+      <w:r>
+        <w:t xml:space="preserve"> 2. Aplikacja podzielona jest na </w:t>
+      </w:r>
+      <w:r>
+        <w:t>następujące komponenty:</w:t>
       </w:r>
     </w:p>
     <w:p>
@@ -12131,7 +12109,18 @@
       </w:r>
       <w:proofErr w:type="spellEnd"/>
       <w:r>
-        <w:t xml:space="preserve"> – komponent odpowiadający za kalendarz oraz wydarzenia z nim związane. Do stworzenia kalendarza została wykorzystana biblioteka </w:t>
+        <w:t xml:space="preserve"> – komponent odpowiadający za </w:t>
+      </w:r>
+      <w:proofErr w:type="spellStart"/>
+      <w:r>
+        <w:t>f</w:t>
+      </w:r>
+      <w:r>
+        <w:t>kalendarz</w:t>
+      </w:r>
+      <w:proofErr w:type="spellEnd"/>
+      <w:r>
+        <w:t xml:space="preserve"> oraz wydarzenia z nim związane. Do stworzenia kalendarza została wykorzystana biblioteka </w:t>
       </w:r>
       <w:proofErr w:type="spellStart"/>
       <w:r>
@@ -12144,24 +12133,14 @@
       <w:r>
         <w:t xml:space="preserve"> [</w:t>
       </w:r>
-      <w:r>
-        <w:fldChar w:fldCharType="begin"/>
-      </w:r>
-      <w:r>
-        <w:instrText xml:space="preserve"> HYPERLINK  \l "_Bibliografia" </w:instrText>
-      </w:r>
-      <w:r>
-        <w:fldChar w:fldCharType="separate"/>
-      </w:r>
-      <w:r>
-        <w:rPr>
-          <w:rStyle w:val="Hipercze"/>
-        </w:rPr>
-        <w:t>8</w:t>
-      </w:r>
-      <w:r>
-        <w:fldChar w:fldCharType="end"/>
-      </w:r>
+      <w:hyperlink w:anchor="_Bibliografia" w:history="1">
+        <w:r>
+          <w:rPr>
+            <w:rStyle w:val="Hipercze"/>
+          </w:rPr>
+          <w:t>8</w:t>
+        </w:r>
+      </w:hyperlink>
       <w:r>
         <w:t>]. Wadą takiego rozwiązania była sztywno ustalony sposób użycia i małe możliwości modyfikacji.</w:t>
       </w:r>
@@ -12176,7 +12155,6 @@
       </w:pPr>
       <w:proofErr w:type="spellStart"/>
       <w:r>
-        <w:lastRenderedPageBreak/>
         <w:t>Checklists</w:t>
       </w:r>
       <w:proofErr w:type="spellEnd"/>
@@ -12233,13 +12211,8 @@
         <w:t>routerLink</w:t>
       </w:r>
       <w:proofErr w:type="spellEnd"/>
-      <w:proofErr w:type="gramStart"/>
-      <w:r>
-        <w:t>=”/</w:t>
-      </w:r>
-      <w:proofErr w:type="gramEnd"/>
-      <w:r>
-        <w:t>notes”&gt;Notes&lt;/a&gt;. Jest to tekst, który po naciśnięciu przenosi do zakładki z notatkami.</w:t>
+      <w:r>
+        <w:t>=”/notes”&gt;Notes&lt;/a&gt;. Jest to tekst, który po naciśnięciu przenosi do zakładki z notatkami.</w:t>
       </w:r>
     </w:p>
     <w:p>
@@ -12317,6 +12290,7 @@
       </w:r>
       <w:proofErr w:type="spellStart"/>
       <w:r>
+        <w:lastRenderedPageBreak/>
         <w:t>paginator’a</w:t>
       </w:r>
       <w:proofErr w:type="spellEnd"/>
@@ -12378,7 +12352,6 @@
         </w:rPr>
       </w:pPr>
       <w:r>
-        <w:lastRenderedPageBreak/>
         <w:t xml:space="preserve">Listing 3 </w:t>
       </w:r>
       <w:r>
@@ -12441,7 +12414,6 @@
         <w:t xml:space="preserve">1   </w:t>
       </w:r>
       <w:proofErr w:type="spellStart"/>
-      <w:proofErr w:type="gramStart"/>
       <w:r>
         <w:rPr>
           <w:rFonts w:ascii="Courier New" w:hAnsi="Courier New" w:cs="Courier New"/>
@@ -12459,17 +12431,7 @@
           <w:sz w:val="20"/>
           <w:lang w:val="en-US"/>
         </w:rPr>
-        <w:t>(</w:t>
-      </w:r>
-      <w:proofErr w:type="gramEnd"/>
-      <w:r>
-        <w:rPr>
-          <w:rFonts w:ascii="Courier New" w:hAnsi="Courier New" w:cs="Courier New"/>
-          <w:color w:val="000000"/>
-          <w:sz w:val="20"/>
-          <w:lang w:val="en-US"/>
-        </w:rPr>
-        <w:t>id: string) {</w:t>
+        <w:t>(id: string) {</w:t>
       </w:r>
     </w:p>
     <w:p>
@@ -12523,7 +12485,6 @@
         <w:t xml:space="preserve"> = </w:t>
       </w:r>
       <w:proofErr w:type="spellStart"/>
-      <w:proofErr w:type="gramStart"/>
       <w:r>
         <w:rPr>
           <w:rFonts w:ascii="Courier New" w:hAnsi="Courier New" w:cs="Courier New"/>
@@ -12534,7 +12495,6 @@
         <w:t>document.createElement</w:t>
       </w:r>
       <w:proofErr w:type="spellEnd"/>
-      <w:proofErr w:type="gramEnd"/>
       <w:r>
         <w:rPr>
           <w:rFonts w:ascii="Courier New" w:hAnsi="Courier New" w:cs="Courier New"/>
@@ -12596,7 +12556,6 @@
         <w:t xml:space="preserve">3     </w:t>
       </w:r>
       <w:proofErr w:type="spellStart"/>
-      <w:proofErr w:type="gramStart"/>
       <w:r>
         <w:rPr>
           <w:rFonts w:ascii="Courier New" w:hAnsi="Courier New" w:cs="Courier New"/>
@@ -12607,7 +12566,6 @@
         <w:t>selBox.style.position</w:t>
       </w:r>
       <w:proofErr w:type="spellEnd"/>
-      <w:proofErr w:type="gramEnd"/>
       <w:r>
         <w:rPr>
           <w:rFonts w:ascii="Courier New" w:hAnsi="Courier New" w:cs="Courier New"/>
@@ -12649,7 +12607,6 @@
         <w:t xml:space="preserve">4     </w:t>
       </w:r>
       <w:proofErr w:type="spellStart"/>
-      <w:proofErr w:type="gramStart"/>
       <w:r>
         <w:rPr>
           <w:rFonts w:ascii="Courier New" w:hAnsi="Courier New" w:cs="Courier New"/>
@@ -12660,7 +12617,6 @@
         <w:t>selBox.style.left</w:t>
       </w:r>
       <w:proofErr w:type="spellEnd"/>
-      <w:proofErr w:type="gramEnd"/>
       <w:r>
         <w:rPr>
           <w:rFonts w:ascii="Courier New" w:hAnsi="Courier New" w:cs="Courier New"/>
@@ -12753,7 +12709,6 @@
         <w:t xml:space="preserve">6     </w:t>
       </w:r>
       <w:proofErr w:type="spellStart"/>
-      <w:proofErr w:type="gramStart"/>
       <w:r>
         <w:rPr>
           <w:rFonts w:ascii="Courier New" w:hAnsi="Courier New" w:cs="Courier New"/>
@@ -12764,7 +12719,6 @@
         <w:t>selBox.style.opacity</w:t>
       </w:r>
       <w:proofErr w:type="spellEnd"/>
-      <w:proofErr w:type="gramEnd"/>
       <w:r>
         <w:rPr>
           <w:rFonts w:ascii="Courier New" w:hAnsi="Courier New" w:cs="Courier New"/>
@@ -12879,7 +12833,6 @@
         <w:t xml:space="preserve">8     </w:t>
       </w:r>
       <w:proofErr w:type="spellStart"/>
-      <w:proofErr w:type="gramStart"/>
       <w:r>
         <w:rPr>
           <w:rFonts w:ascii="Courier New" w:hAnsi="Courier New" w:cs="Courier New"/>
@@ -12887,17 +12840,7 @@
           <w:sz w:val="20"/>
           <w:lang w:val="en-US"/>
         </w:rPr>
-        <w:t>document.body</w:t>
-      </w:r>
-      <w:proofErr w:type="gramEnd"/>
-      <w:r>
-        <w:rPr>
-          <w:rFonts w:ascii="Courier New" w:hAnsi="Courier New" w:cs="Courier New"/>
-          <w:color w:val="000000"/>
-          <w:sz w:val="20"/>
-          <w:lang w:val="en-US"/>
-        </w:rPr>
-        <w:t>.appendChild</w:t>
+        <w:t>document.body.appendChild</w:t>
       </w:r>
       <w:proofErr w:type="spellEnd"/>
       <w:r>
@@ -13085,7 +13028,6 @@
         <w:t xml:space="preserve">11    </w:t>
       </w:r>
       <w:proofErr w:type="spellStart"/>
-      <w:proofErr w:type="gramStart"/>
       <w:r>
         <w:rPr>
           <w:rFonts w:ascii="Courier New" w:hAnsi="Courier New" w:cs="Courier New"/>
@@ -13096,7 +13038,6 @@
         <w:t>document.execCommand</w:t>
       </w:r>
       <w:proofErr w:type="spellEnd"/>
-      <w:proofErr w:type="gramEnd"/>
       <w:r>
         <w:rPr>
           <w:rFonts w:ascii="Courier New" w:hAnsi="Courier New" w:cs="Courier New"/>
@@ -13136,23 +13077,13 @@
         <w:t xml:space="preserve">12    </w:t>
       </w:r>
       <w:proofErr w:type="spellStart"/>
-      <w:proofErr w:type="gramStart"/>
-      <w:r>
-        <w:rPr>
-          <w:rFonts w:ascii="Courier New" w:hAnsi="Courier New" w:cs="Courier New"/>
-          <w:color w:val="000000"/>
-          <w:sz w:val="20"/>
-        </w:rPr>
-        <w:t>document.body</w:t>
-      </w:r>
-      <w:proofErr w:type="gramEnd"/>
-      <w:r>
-        <w:rPr>
-          <w:rFonts w:ascii="Courier New" w:hAnsi="Courier New" w:cs="Courier New"/>
-          <w:color w:val="000000"/>
-          <w:sz w:val="20"/>
-        </w:rPr>
-        <w:t>.removeChild</w:t>
+      <w:r>
+        <w:rPr>
+          <w:rFonts w:ascii="Courier New" w:hAnsi="Courier New" w:cs="Courier New"/>
+          <w:color w:val="000000"/>
+          <w:sz w:val="20"/>
+        </w:rPr>
+        <w:t>document.body.removeChild</w:t>
       </w:r>
       <w:proofErr w:type="spellEnd"/>
       <w:r>
@@ -13200,7 +13131,6 @@
           <w:szCs w:val="24"/>
         </w:rPr>
       </w:pPr>
-      <w:proofErr w:type="gramStart"/>
       <w:r>
         <w:rPr>
           <w:rFonts w:ascii="Courier New" w:hAnsi="Courier New" w:cs="Courier New"/>
@@ -13209,7 +13139,6 @@
         </w:rPr>
         <w:t>13  }</w:t>
       </w:r>
-      <w:proofErr w:type="gramEnd"/>
     </w:p>
     <w:p>
       <w:pPr>
@@ -13262,7 +13191,11 @@
         </w:numPr>
       </w:pPr>
       <w:r>
-        <w:t xml:space="preserve">Index – strona główna aplikacji, przedstawiona na rysunku 5. Zawiera ona głównie obrazki i przekierowania na odpowiednie strony. Widok został skomponowany za pomocą układu </w:t>
+        <w:t xml:space="preserve">Index – strona główna aplikacji, przedstawiona na rysunku 5. Zawiera ona głównie obrazki i przekierowania na odpowiednie </w:t>
+      </w:r>
+      <w:r>
+        <w:lastRenderedPageBreak/>
+        <w:t xml:space="preserve">strony. Widok został skomponowany za pomocą układu </w:t>
       </w:r>
       <w:proofErr w:type="spellStart"/>
       <w:r>
@@ -13368,7 +13301,6 @@
           <w:lang w:val="en-US"/>
         </w:rPr>
       </w:pPr>
-      <w:proofErr w:type="gramStart"/>
       <w:r>
         <w:rPr>
           <w:rFonts w:ascii="Courier New" w:hAnsi="Courier New" w:cs="Courier New"/>
@@ -13376,17 +13308,7 @@
           <w:sz w:val="20"/>
           <w:lang w:val="en-US"/>
         </w:rPr>
-        <w:t>2  display</w:t>
-      </w:r>
-      <w:proofErr w:type="gramEnd"/>
-      <w:r>
-        <w:rPr>
-          <w:rFonts w:ascii="Courier New" w:hAnsi="Courier New" w:cs="Courier New"/>
-          <w:color w:val="000000"/>
-          <w:sz w:val="20"/>
-          <w:lang w:val="en-US"/>
-        </w:rPr>
-        <w:t>: grid;</w:t>
+        <w:t>2  display: grid;</w:t>
       </w:r>
     </w:p>
     <w:p>
@@ -13410,7 +13332,6 @@
           <w:lang w:val="en-US"/>
         </w:rPr>
       </w:pPr>
-      <w:proofErr w:type="gramStart"/>
       <w:r>
         <w:rPr>
           <w:rFonts w:ascii="Courier New" w:hAnsi="Courier New" w:cs="Courier New"/>
@@ -13418,17 +13339,7 @@
           <w:sz w:val="20"/>
           <w:lang w:val="en-US"/>
         </w:rPr>
-        <w:t>3  grid</w:t>
-      </w:r>
-      <w:proofErr w:type="gramEnd"/>
-      <w:r>
-        <w:rPr>
-          <w:rFonts w:ascii="Courier New" w:hAnsi="Courier New" w:cs="Courier New"/>
-          <w:color w:val="000000"/>
-          <w:sz w:val="20"/>
-          <w:lang w:val="en-US"/>
-        </w:rPr>
-        <w:t xml:space="preserve">-template-columns: auto </w:t>
+        <w:t xml:space="preserve">3  grid-template-columns: auto </w:t>
       </w:r>
       <w:proofErr w:type="spellStart"/>
       <w:r>
@@ -13472,7 +13383,6 @@
           <w:lang w:val="en-US"/>
         </w:rPr>
       </w:pPr>
-      <w:proofErr w:type="gramStart"/>
       <w:r>
         <w:rPr>
           <w:rFonts w:ascii="Courier New" w:hAnsi="Courier New" w:cs="Courier New"/>
@@ -13480,17 +13390,7 @@
           <w:sz w:val="20"/>
           <w:lang w:val="en-US"/>
         </w:rPr>
-        <w:t>4  height</w:t>
-      </w:r>
-      <w:proofErr w:type="gramEnd"/>
-      <w:r>
-        <w:rPr>
-          <w:rFonts w:ascii="Courier New" w:hAnsi="Courier New" w:cs="Courier New"/>
-          <w:color w:val="000000"/>
-          <w:sz w:val="20"/>
-          <w:lang w:val="en-US"/>
-        </w:rPr>
-        <w:t>: 85vh;</w:t>
+        <w:t>4  height: 85vh;</w:t>
       </w:r>
     </w:p>
     <w:p>
@@ -13514,7 +13414,6 @@
           <w:lang w:val="en-US"/>
         </w:rPr>
       </w:pPr>
-      <w:proofErr w:type="gramStart"/>
       <w:r>
         <w:rPr>
           <w:rFonts w:ascii="Courier New" w:hAnsi="Courier New" w:cs="Courier New"/>
@@ -13522,17 +13421,7 @@
           <w:sz w:val="20"/>
           <w:lang w:val="en-US"/>
         </w:rPr>
-        <w:t>5  grid</w:t>
-      </w:r>
-      <w:proofErr w:type="gramEnd"/>
-      <w:r>
-        <w:rPr>
-          <w:rFonts w:ascii="Courier New" w:hAnsi="Courier New" w:cs="Courier New"/>
-          <w:color w:val="000000"/>
-          <w:sz w:val="20"/>
-          <w:lang w:val="en-US"/>
-        </w:rPr>
-        <w:t>-row-gap: 20px;</w:t>
+        <w:t>5  grid-row-gap: 20px;</w:t>
       </w:r>
     </w:p>
     <w:p>
@@ -13555,7 +13444,6 @@
           <w:sz w:val="20"/>
         </w:rPr>
       </w:pPr>
-      <w:proofErr w:type="gramStart"/>
       <w:r>
         <w:rPr>
           <w:rFonts w:ascii="Courier New" w:hAnsi="Courier New" w:cs="Courier New"/>
@@ -13574,7 +13462,6 @@
         <w:t>grid</w:t>
       </w:r>
       <w:proofErr w:type="spellEnd"/>
-      <w:proofErr w:type="gramEnd"/>
       <w:r>
         <w:rPr>
           <w:rFonts w:ascii="Courier New" w:hAnsi="Courier New" w:cs="Courier New"/>
@@ -13651,11 +13538,7 @@
       </w:r>
       <w:proofErr w:type="spellEnd"/>
       <w:r>
-        <w:t xml:space="preserve"> </w:t>
-      </w:r>
-      <w:r>
-        <w:lastRenderedPageBreak/>
-        <w:t xml:space="preserve">użytkownika w systemie oraz zapisanie informacji w lokalnym magazynie (ang. </w:t>
+        <w:t xml:space="preserve"> użytkownika w systemie oraz zapisanie informacji w lokalnym magazynie (ang. </w:t>
       </w:r>
       <w:proofErr w:type="spellStart"/>
       <w:r>
@@ -13742,7 +13625,11 @@
       </w:r>
       <w:proofErr w:type="spellEnd"/>
       <w:r>
-        <w:t xml:space="preserve"> do każdego pola osobno. Każde wejście sprawdzane jest więc w czasie rzeczywistym, przez co wiadomość o błędzie pojawia się od razu. Jeśli po wprowadzonych wszystkich danych nie występuje żaden błąd, po naciśnięciu przycisku wysyłane jest zapytanie z metodą POST o dodanie nowego użytkownika. Kod 200 zwrócony z serwera oznacza, że użytkownik został pomyślnie dodany i klient jest przenoszony na stronę logowania. W sytuacji, gdy kod jest inny, oznacza to, że wystąpił błąd, np. przy walidacji unikalności nazwy użytkownika lub email. Wyświetlany jest wtedy odpowiedni komunikat, a użytkownik musi zmienić wprowadzone dane.</w:t>
+        <w:t xml:space="preserve"> do każdego pola osobno. Każde wejście sprawdzane jest więc w czasie rzeczywistym, przez co wiadomość o błędzie pojawia się od </w:t>
+      </w:r>
+      <w:r>
+        <w:lastRenderedPageBreak/>
+        <w:t>razu. Jeśli po wprowadzonych wszystkich danych nie występuje żaden błąd, po naciśnięciu przycisku wysyłane jest zapytanie z metodą POST o dodanie nowego użytkownika. Kod 200 zwrócony z serwera oznacza, że użytkownik został pomyślnie dodany i klient jest przenoszony na stronę logowania. W sytuacji, gdy kod jest inny, oznacza to, że wystąpił błąd, np. przy walidacji unikalności nazwy użytkownika lub email. Wyświetlany jest wtedy odpowiedni komunikat, a użytkownik musi zmienić wprowadzone dane.</w:t>
       </w:r>
     </w:p>
     <w:p>
@@ -13770,25 +13657,13 @@
         <w:pStyle w:val="Tekstpods"/>
       </w:pPr>
       <w:r>
-        <w:t xml:space="preserve">Oprócz komponentów, w aplikacji znajdują się też liczne serwisy odpowiedzialne za wykonywanie zapytań do API. Reagują one na napotkane </w:t>
-      </w:r>
-      <w:r>
-        <w:lastRenderedPageBreak/>
-        <w:t xml:space="preserve">błędy i zwracany jest kod błędu zależny od odpowiedzi serwera. Przykład metody realizującej takie zapytanie przedstawiony jest w listingu 5. </w:t>
+        <w:t xml:space="preserve">Oprócz komponentów, w aplikacji znajdują się też liczne serwisy odpowiedzialne za wykonywanie zapytań do API. Reagują one na napotkane błędy i zwracany jest kod błędu zależny od odpowiedzi serwera. Przykład metody realizującej takie zapytanie przedstawiony jest w listingu 5. </w:t>
       </w:r>
       <w:r>
         <w:br/>
       </w:r>
       <w:r>
-        <w:t xml:space="preserve">W linii 1 ustalany jest </w:t>
-      </w:r>
-      <w:proofErr w:type="gramStart"/>
-      <w:r>
-        <w:t>adres</w:t>
-      </w:r>
-      <w:proofErr w:type="gramEnd"/>
-      <w:r>
-        <w:t xml:space="preserve"> pod który kierowany będzie </w:t>
+        <w:t xml:space="preserve">W linii 1 ustalany jest adres pod który kierowany będzie </w:t>
       </w:r>
       <w:proofErr w:type="spellStart"/>
       <w:r>
@@ -13975,7 +13850,6 @@
         <w:t xml:space="preserve"> = new </w:t>
       </w:r>
       <w:proofErr w:type="spellStart"/>
-      <w:proofErr w:type="gramStart"/>
       <w:r>
         <w:rPr>
           <w:rFonts w:ascii="Courier New" w:hAnsi="Courier New" w:cs="Courier New"/>
@@ -13993,17 +13867,7 @@
           <w:sz w:val="20"/>
           <w:lang w:val="en-US"/>
         </w:rPr>
-        <w:t>(</w:t>
-      </w:r>
-      <w:proofErr w:type="gramEnd"/>
-      <w:r>
-        <w:rPr>
-          <w:rFonts w:ascii="Courier New" w:hAnsi="Courier New" w:cs="Courier New"/>
-          <w:color w:val="000000"/>
-          <w:sz w:val="20"/>
-          <w:lang w:val="en-US"/>
-        </w:rPr>
-        <w:t>{</w:t>
+        <w:t>({</w:t>
       </w:r>
     </w:p>
     <w:p>
@@ -14065,27 +13929,7 @@
           <w:sz w:val="20"/>
           <w:lang w:val="en-US"/>
         </w:rPr>
-        <w:t xml:space="preserve">5 </w:t>
-      </w:r>
-      <w:proofErr w:type="gramStart"/>
-      <w:r>
-        <w:rPr>
-          <w:rFonts w:ascii="Courier New" w:hAnsi="Courier New" w:cs="Courier New"/>
-          <w:color w:val="000000"/>
-          <w:sz w:val="20"/>
-          <w:lang w:val="en-US"/>
-        </w:rPr>
-        <w:t xml:space="preserve">  }</w:t>
-      </w:r>
-      <w:proofErr w:type="gramEnd"/>
-      <w:r>
-        <w:rPr>
-          <w:rFonts w:ascii="Courier New" w:hAnsi="Courier New" w:cs="Courier New"/>
-          <w:color w:val="000000"/>
-          <w:sz w:val="20"/>
-          <w:lang w:val="en-US"/>
-        </w:rPr>
-        <w:t>);</w:t>
+        <w:t>5   });</w:t>
       </w:r>
     </w:p>
     <w:p>
@@ -14150,7 +13994,6 @@
         <w:t xml:space="preserve">7   </w:t>
       </w:r>
       <w:proofErr w:type="spellStart"/>
-      <w:proofErr w:type="gramStart"/>
       <w:r>
         <w:rPr>
           <w:rFonts w:ascii="Courier New" w:hAnsi="Courier New" w:cs="Courier New"/>
@@ -14168,17 +14011,7 @@
           <w:sz w:val="20"/>
           <w:lang w:val="en-US"/>
         </w:rPr>
-        <w:t>(</w:t>
-      </w:r>
-      <w:proofErr w:type="gramEnd"/>
-      <w:r>
-        <w:rPr>
-          <w:rFonts w:ascii="Courier New" w:hAnsi="Courier New" w:cs="Courier New"/>
-          <w:color w:val="000000"/>
-          <w:sz w:val="20"/>
-          <w:lang w:val="en-US"/>
-        </w:rPr>
-        <w:t>user: User) {</w:t>
+        <w:t>(user: User) {</w:t>
       </w:r>
     </w:p>
     <w:p>
@@ -14212,7 +14045,6 @@
         <w:t xml:space="preserve">8   return </w:t>
       </w:r>
       <w:proofErr w:type="spellStart"/>
-      <w:proofErr w:type="gramStart"/>
       <w:r>
         <w:rPr>
           <w:rFonts w:ascii="Courier New" w:hAnsi="Courier New" w:cs="Courier New"/>
@@ -14233,7 +14065,6 @@
         <w:t>(</w:t>
       </w:r>
       <w:proofErr w:type="spellStart"/>
-      <w:proofErr w:type="gramEnd"/>
       <w:r>
         <w:rPr>
           <w:rFonts w:ascii="Courier New" w:hAnsi="Courier New" w:cs="Courier New"/>
@@ -14302,7 +14133,6 @@
         </w:rPr>
         <w:tab/>
       </w:r>
-      <w:proofErr w:type="gramStart"/>
       <w:r>
         <w:rPr>
           <w:rFonts w:ascii="Courier New" w:hAnsi="Courier New" w:cs="Courier New"/>
@@ -14321,17 +14151,7 @@
           <w:sz w:val="20"/>
           <w:lang w:val="en-US"/>
         </w:rPr>
-        <w:t>this</w:t>
-      </w:r>
-      <w:proofErr w:type="gramEnd"/>
-      <w:r>
-        <w:rPr>
-          <w:rFonts w:ascii="Courier New" w:hAnsi="Courier New" w:cs="Courier New"/>
-          <w:color w:val="000000"/>
-          <w:sz w:val="20"/>
-          <w:lang w:val="en-US"/>
-        </w:rPr>
-        <w:t>.httpHeader</w:t>
+        <w:t>this.httpHeader</w:t>
       </w:r>
       <w:proofErr w:type="spellEnd"/>
       <w:r>
@@ -14372,9 +14192,8 @@
           <w:sz w:val="20"/>
           <w:lang w:val="en-US"/>
         </w:rPr>
-        <w:t xml:space="preserve">10           </w:t>
-      </w:r>
-      <w:proofErr w:type="gramStart"/>
+        <w:t xml:space="preserve">10             </w:t>
+      </w:r>
       <w:r>
         <w:rPr>
           <w:rFonts w:ascii="Courier New" w:hAnsi="Courier New" w:cs="Courier New"/>
@@ -14382,7 +14201,7 @@
           <w:sz w:val="20"/>
           <w:lang w:val="en-US"/>
         </w:rPr>
-        <w:t xml:space="preserve">  </w:t>
+        <w:t>.</w:t>
       </w:r>
       <w:r>
         <w:rPr>
@@ -14391,26 +14210,7 @@
           <w:sz w:val="20"/>
           <w:lang w:val="en-US"/>
         </w:rPr>
-        <w:t>.</w:t>
-      </w:r>
-      <w:r>
-        <w:rPr>
-          <w:rFonts w:ascii="Courier New" w:hAnsi="Courier New" w:cs="Courier New"/>
-          <w:color w:val="000000"/>
-          <w:sz w:val="20"/>
-          <w:lang w:val="en-US"/>
-        </w:rPr>
-        <w:t>pipe</w:t>
-      </w:r>
-      <w:proofErr w:type="gramEnd"/>
-      <w:r>
-        <w:rPr>
-          <w:rFonts w:ascii="Courier New" w:hAnsi="Courier New" w:cs="Courier New"/>
-          <w:color w:val="000000"/>
-          <w:sz w:val="20"/>
-          <w:lang w:val="en-US"/>
-        </w:rPr>
-        <w:t>(retry(1),</w:t>
+        <w:t>pipe(retry(1),</w:t>
       </w:r>
       <w:proofErr w:type="spellStart"/>
       <w:r>
@@ -14489,7 +14289,6 @@
           <w:szCs w:val="24"/>
         </w:rPr>
       </w:pPr>
-      <w:proofErr w:type="gramStart"/>
       <w:r>
         <w:rPr>
           <w:rFonts w:ascii="Courier New" w:hAnsi="Courier New" w:cs="Courier New"/>
@@ -14506,7 +14305,6 @@
         </w:rPr>
         <w:t xml:space="preserve">  }</w:t>
       </w:r>
-      <w:proofErr w:type="gramEnd"/>
     </w:p>
     <w:p>
       <w:pPr>
@@ -14530,6 +14328,7 @@
         </w:sectPr>
       </w:pPr>
       <w:r>
+        <w:lastRenderedPageBreak/>
         <w:t xml:space="preserve">Ważnym punktem aplikacji jest </w:t>
       </w:r>
       <w:proofErr w:type="spellStart"/>
@@ -14571,11 +14370,11 @@
       <w:pPr>
         <w:pStyle w:val="Nagwek1"/>
       </w:pPr>
-      <w:bookmarkStart w:id="19" w:name="_Toc526887090"/>
+      <w:bookmarkStart w:id="18" w:name="_Toc526887090"/>
       <w:r>
         <w:t>Weryfikacja i walidacja</w:t>
       </w:r>
-      <w:bookmarkEnd w:id="19"/>
+      <w:bookmarkEnd w:id="18"/>
     </w:p>
     <w:p>
       <w:pPr>
@@ -14686,17 +14485,12 @@
         <w:t xml:space="preserve"> znajdującym w lewym dolnym rogu można wykonać zapytanie z podanym ciałem pod wybrany </w:t>
       </w:r>
       <w:proofErr w:type="spellStart"/>
-      <w:proofErr w:type="gramStart"/>
       <w:r>
         <w:t>endpoint</w:t>
       </w:r>
       <w:proofErr w:type="spellEnd"/>
       <w:r>
-        <w:t>,</w:t>
-      </w:r>
-      <w:proofErr w:type="gramEnd"/>
-      <w:r>
-        <w:t xml:space="preserve"> oraz otrzymać jego odpowiedź. </w:t>
+        <w:t xml:space="preserve">, oraz otrzymać jego odpowiedź. </w:t>
       </w:r>
       <w:r>
         <w:t xml:space="preserve">Jest to niezwykle przydatne narzędzie, ponieważ pozwala w bardzo szybki sposób przetestować działanie API losowymi danami. Przy bardziej skomplikowanych obiektach, stworzenie ciała zapytania w formacie JSON może być bardzo czasochłonne, dlatego możliwość, że </w:t>
@@ -14934,8 +14728,11 @@
         <w:br/>
       </w:r>
       <w:r>
+        <w:t xml:space="preserve">i sprawdzają zapis, odczyt oraz usuwanie z bazy danych. Testy były pisane tak, </w:t>
+      </w:r>
+      <w:r>
         <w:lastRenderedPageBreak/>
-        <w:t>i sprawdzają zapis, odczyt oraz usuwanie z bazy danych. Testy były pisane tak, aby były jak najmniej zależne od siebie nawzajem. Skutkuje to jednak często zduplikowanymi fragmentami kodu</w:t>
+        <w:t>aby były jak najmniej zależne od siebie nawzajem. Skutkuje to jednak często zduplikowanymi fragmentami kodu</w:t>
       </w:r>
       <w:r>
         <w:t xml:space="preserve"> (zapis notatki do bazy w każdym teście). Uruchomienie testów tego typu po wprowadzeniu zmian pozwala na szybką weryfikację, czy aktualizacja nie zepsuła podstawowych funkcji aplikacji. </w:t>
@@ -15046,27 +14843,7 @@
           <w:sz w:val="20"/>
           <w:lang w:val="en-US"/>
         </w:rPr>
-        <w:t xml:space="preserve">2     private static final String </w:t>
-      </w:r>
-      <w:proofErr w:type="gramStart"/>
-      <w:r>
-        <w:rPr>
-          <w:rFonts w:ascii="Courier New" w:hAnsi="Courier New" w:cs="Courier New"/>
-          <w:color w:val="000000"/>
-          <w:sz w:val="20"/>
-          <w:lang w:val="en-US"/>
-        </w:rPr>
-        <w:t>TEST</w:t>
-      </w:r>
-      <w:proofErr w:type="gramEnd"/>
-      <w:r>
-        <w:rPr>
-          <w:rFonts w:ascii="Courier New" w:hAnsi="Courier New" w:cs="Courier New"/>
-          <w:color w:val="000000"/>
-          <w:sz w:val="20"/>
-          <w:lang w:val="en-US"/>
-        </w:rPr>
-        <w:t>_TITLE = "Test title";</w:t>
+        <w:t>2     private static final String TEST_TITLE = "Test title";</w:t>
       </w:r>
     </w:p>
     <w:p>
@@ -15097,27 +14874,7 @@
           <w:sz w:val="20"/>
           <w:lang w:val="en-US"/>
         </w:rPr>
-        <w:t xml:space="preserve">3     private static final String </w:t>
-      </w:r>
-      <w:proofErr w:type="gramStart"/>
-      <w:r>
-        <w:rPr>
-          <w:rFonts w:ascii="Courier New" w:hAnsi="Courier New" w:cs="Courier New"/>
-          <w:color w:val="000000"/>
-          <w:sz w:val="20"/>
-          <w:lang w:val="en-US"/>
-        </w:rPr>
-        <w:t>TEST</w:t>
-      </w:r>
-      <w:proofErr w:type="gramEnd"/>
-      <w:r>
-        <w:rPr>
-          <w:rFonts w:ascii="Courier New" w:hAnsi="Courier New" w:cs="Courier New"/>
-          <w:color w:val="000000"/>
-          <w:sz w:val="20"/>
-          <w:lang w:val="en-US"/>
-        </w:rPr>
-        <w:t>_MESSAGE = "Test m</w:t>
+        <w:t>3     private static final String TEST_MESSAGE = "Test m</w:t>
       </w:r>
       <w:r>
         <w:rPr>
@@ -15355,7 +15112,6 @@
         <w:t xml:space="preserve">9     public void </w:t>
       </w:r>
       <w:proofErr w:type="spellStart"/>
-      <w:proofErr w:type="gramStart"/>
       <w:r>
         <w:rPr>
           <w:rFonts w:ascii="Courier New" w:hAnsi="Courier New" w:cs="Courier New"/>
@@ -15373,17 +15129,7 @@
           <w:sz w:val="20"/>
           <w:lang w:val="en-US"/>
         </w:rPr>
-        <w:t>(</w:t>
-      </w:r>
-      <w:proofErr w:type="gramEnd"/>
-      <w:r>
-        <w:rPr>
-          <w:rFonts w:ascii="Courier New" w:hAnsi="Courier New" w:cs="Courier New"/>
-          <w:color w:val="000000"/>
-          <w:sz w:val="20"/>
-          <w:lang w:val="en-US"/>
-        </w:rPr>
-        <w:t>) {</w:t>
+        <w:t>() {</w:t>
       </w:r>
     </w:p>
     <w:p>
@@ -15437,7 +15183,6 @@
         <w:t xml:space="preserve"> = </w:t>
       </w:r>
       <w:proofErr w:type="spellStart"/>
-      <w:proofErr w:type="gramStart"/>
       <w:r>
         <w:rPr>
           <w:rFonts w:ascii="Courier New" w:hAnsi="Courier New" w:cs="Courier New"/>
@@ -15455,17 +15200,7 @@
           <w:sz w:val="20"/>
           <w:lang w:val="en-US"/>
         </w:rPr>
-        <w:t>(</w:t>
-      </w:r>
-      <w:proofErr w:type="gramEnd"/>
-      <w:r>
-        <w:rPr>
-          <w:rFonts w:ascii="Courier New" w:hAnsi="Courier New" w:cs="Courier New"/>
-          <w:color w:val="000000"/>
-          <w:sz w:val="20"/>
-          <w:lang w:val="en-US"/>
-        </w:rPr>
-        <w:t>);</w:t>
+        <w:t>();</w:t>
       </w:r>
     </w:p>
     <w:p>
@@ -15519,7 +15254,6 @@
         <w:t>(</w:t>
       </w:r>
       <w:proofErr w:type="spellStart"/>
-      <w:proofErr w:type="gramStart"/>
       <w:r>
         <w:rPr>
           <w:rFonts w:ascii="Courier New" w:hAnsi="Courier New" w:cs="Courier New"/>
@@ -15530,7 +15264,6 @@
         <w:t>service.saveNote</w:t>
       </w:r>
       <w:proofErr w:type="spellEnd"/>
-      <w:proofErr w:type="gramEnd"/>
       <w:r>
         <w:rPr>
           <w:rFonts w:ascii="Courier New" w:hAnsi="Courier New" w:cs="Courier New"/>
@@ -15569,19 +15302,8 @@
           <w:sz w:val="20"/>
           <w:lang w:val="en-US"/>
         </w:rPr>
-        <w:t xml:space="preserve">12  </w:t>
-      </w:r>
-      <w:proofErr w:type="gramStart"/>
-      <w:r>
-        <w:rPr>
-          <w:rFonts w:ascii="Courier New" w:hAnsi="Courier New" w:cs="Courier New"/>
-          <w:color w:val="000000"/>
-          <w:sz w:val="20"/>
-          <w:lang w:val="en-US"/>
-        </w:rPr>
-        <w:t xml:space="preserve">  }</w:t>
-      </w:r>
-      <w:proofErr w:type="gramEnd"/>
+        <w:t>12    }</w:t>
+      </w:r>
     </w:p>
     <w:p>
       <w:pPr>
@@ -15676,7 +15398,6 @@
         <w:t xml:space="preserve">15    public void </w:t>
       </w:r>
       <w:proofErr w:type="spellStart"/>
-      <w:proofErr w:type="gramStart"/>
       <w:r>
         <w:rPr>
           <w:rFonts w:ascii="Courier New" w:hAnsi="Courier New" w:cs="Courier New"/>
@@ -15694,17 +15415,7 @@
           <w:sz w:val="20"/>
           <w:lang w:val="en-US"/>
         </w:rPr>
-        <w:t>(</w:t>
-      </w:r>
-      <w:proofErr w:type="gramEnd"/>
-      <w:r>
-        <w:rPr>
-          <w:rFonts w:ascii="Courier New" w:hAnsi="Courier New" w:cs="Courier New"/>
-          <w:color w:val="000000"/>
-          <w:sz w:val="20"/>
-          <w:lang w:val="en-US"/>
-        </w:rPr>
-        <w:t>) {</w:t>
+        <w:t>() {</w:t>
       </w:r>
     </w:p>
     <w:p>
@@ -15738,7 +15449,6 @@
         <w:t xml:space="preserve">16        </w:t>
       </w:r>
       <w:proofErr w:type="spellStart"/>
-      <w:proofErr w:type="gramStart"/>
       <w:r>
         <w:rPr>
           <w:rFonts w:ascii="Courier New" w:hAnsi="Courier New" w:cs="Courier New"/>
@@ -15749,7 +15459,6 @@
         <w:t>service.saveNote</w:t>
       </w:r>
       <w:proofErr w:type="spellEnd"/>
-      <w:proofErr w:type="gramEnd"/>
       <w:r>
         <w:rPr>
           <w:rFonts w:ascii="Courier New" w:hAnsi="Courier New" w:cs="Courier New"/>
@@ -15831,7 +15540,6 @@
         <w:t xml:space="preserve"> notes = </w:t>
       </w:r>
       <w:proofErr w:type="spellStart"/>
-      <w:proofErr w:type="gramStart"/>
       <w:r>
         <w:rPr>
           <w:rFonts w:ascii="Courier New" w:hAnsi="Courier New" w:cs="Courier New"/>
@@ -15842,7 +15550,6 @@
         <w:t>service.getFilteredNotesPaging</w:t>
       </w:r>
       <w:proofErr w:type="spellEnd"/>
-      <w:proofErr w:type="gramEnd"/>
       <w:r>
         <w:rPr>
           <w:rFonts w:ascii="Courier New" w:hAnsi="Courier New" w:cs="Courier New"/>
@@ -15904,7 +15611,6 @@
         <w:t>(</w:t>
       </w:r>
       <w:proofErr w:type="spellStart"/>
-      <w:proofErr w:type="gramStart"/>
       <w:r>
         <w:rPr>
           <w:rFonts w:ascii="Courier New" w:hAnsi="Courier New" w:cs="Courier New"/>
@@ -15915,7 +15621,6 @@
         <w:t>notes.getMaxItems</w:t>
       </w:r>
       <w:proofErr w:type="spellEnd"/>
-      <w:proofErr w:type="gramEnd"/>
       <w:r>
         <w:rPr>
           <w:rFonts w:ascii="Courier New" w:hAnsi="Courier New" w:cs="Courier New"/>
@@ -15997,7 +15702,6 @@
         <w:t>(</w:t>
       </w:r>
       <w:proofErr w:type="spellStart"/>
-      <w:proofErr w:type="gramStart"/>
       <w:r>
         <w:rPr>
           <w:rFonts w:ascii="Courier New" w:hAnsi="Courier New" w:cs="Courier New"/>
@@ -16008,7 +15712,6 @@
         <w:t>notes.getArray</w:t>
       </w:r>
       <w:proofErr w:type="spellEnd"/>
-      <w:proofErr w:type="gramEnd"/>
       <w:r>
         <w:rPr>
           <w:rFonts w:ascii="Courier New" w:hAnsi="Courier New" w:cs="Courier New"/>
@@ -16045,18 +15748,8 @@
           <w:color w:val="000000"/>
           <w:sz w:val="20"/>
         </w:rPr>
-        <w:t xml:space="preserve">20  </w:t>
-      </w:r>
-      <w:proofErr w:type="gramStart"/>
-      <w:r>
-        <w:rPr>
-          <w:rFonts w:ascii="Courier New" w:hAnsi="Courier New" w:cs="Courier New"/>
-          <w:color w:val="000000"/>
-          <w:sz w:val="20"/>
-        </w:rPr>
-        <w:t xml:space="preserve">  }</w:t>
-      </w:r>
-      <w:proofErr w:type="gramEnd"/>
+        <w:t>20    }</w:t>
+      </w:r>
     </w:p>
     <w:p>
       <w:pPr>
@@ -16149,7 +15842,6 @@
         <w:t xml:space="preserve">23    public void </w:t>
       </w:r>
       <w:proofErr w:type="spellStart"/>
-      <w:proofErr w:type="gramStart"/>
       <w:r>
         <w:rPr>
           <w:rFonts w:ascii="Courier New" w:hAnsi="Courier New" w:cs="Courier New"/>
@@ -16167,17 +15859,7 @@
           <w:sz w:val="20"/>
           <w:lang w:val="en-US"/>
         </w:rPr>
-        <w:t>(</w:t>
-      </w:r>
-      <w:proofErr w:type="gramEnd"/>
-      <w:r>
-        <w:rPr>
-          <w:rFonts w:ascii="Courier New" w:hAnsi="Courier New" w:cs="Courier New"/>
-          <w:color w:val="000000"/>
-          <w:sz w:val="20"/>
-          <w:lang w:val="en-US"/>
-        </w:rPr>
-        <w:t>){</w:t>
+        <w:t>(){</w:t>
       </w:r>
     </w:p>
     <w:p>
@@ -16211,7 +15893,6 @@
         <w:t xml:space="preserve">24        String id = </w:t>
       </w:r>
       <w:proofErr w:type="spellStart"/>
-      <w:proofErr w:type="gramStart"/>
       <w:r>
         <w:rPr>
           <w:rFonts w:ascii="Courier New" w:hAnsi="Courier New" w:cs="Courier New"/>
@@ -16222,7 +15903,6 @@
         <w:t>service.saveNote</w:t>
       </w:r>
       <w:proofErr w:type="spellEnd"/>
-      <w:proofErr w:type="gramEnd"/>
       <w:r>
         <w:rPr>
           <w:rFonts w:ascii="Courier New" w:hAnsi="Courier New" w:cs="Courier New"/>
@@ -16304,7 +15984,6 @@
         <w:t>(</w:t>
       </w:r>
       <w:proofErr w:type="spellStart"/>
-      <w:proofErr w:type="gramStart"/>
       <w:r>
         <w:rPr>
           <w:rFonts w:ascii="Courier New" w:hAnsi="Courier New" w:cs="Courier New"/>
@@ -16315,7 +15994,6 @@
         <w:t>service.deleteNote</w:t>
       </w:r>
       <w:proofErr w:type="spellEnd"/>
-      <w:proofErr w:type="gramEnd"/>
       <w:r>
         <w:rPr>
           <w:rFonts w:ascii="Courier New" w:hAnsi="Courier New" w:cs="Courier New"/>
@@ -16354,19 +16032,8 @@
           <w:sz w:val="20"/>
           <w:lang w:val="en-US"/>
         </w:rPr>
-        <w:t xml:space="preserve">26  </w:t>
-      </w:r>
-      <w:proofErr w:type="gramStart"/>
-      <w:r>
-        <w:rPr>
-          <w:rFonts w:ascii="Courier New" w:hAnsi="Courier New" w:cs="Courier New"/>
-          <w:color w:val="000000"/>
-          <w:sz w:val="20"/>
-          <w:lang w:val="en-US"/>
-        </w:rPr>
-        <w:t xml:space="preserve">  }</w:t>
-      </w:r>
-      <w:proofErr w:type="gramEnd"/>
+        <w:t>26    }</w:t>
+      </w:r>
     </w:p>
     <w:p>
       <w:pPr>
@@ -16430,7 +16097,6 @@
         <w:t xml:space="preserve">28    private Note </w:t>
       </w:r>
       <w:proofErr w:type="spellStart"/>
-      <w:proofErr w:type="gramStart"/>
       <w:r>
         <w:rPr>
           <w:rFonts w:ascii="Courier New" w:hAnsi="Courier New" w:cs="Courier New"/>
@@ -16448,17 +16114,7 @@
           <w:sz w:val="20"/>
           <w:lang w:val="en-US"/>
         </w:rPr>
-        <w:t>(</w:t>
-      </w:r>
-      <w:proofErr w:type="gramEnd"/>
-      <w:r>
-        <w:rPr>
-          <w:rFonts w:ascii="Courier New" w:hAnsi="Courier New" w:cs="Courier New"/>
-          <w:color w:val="000000"/>
-          <w:sz w:val="20"/>
-          <w:lang w:val="en-US"/>
-        </w:rPr>
-        <w:t>) {</w:t>
+        <w:t>() {</w:t>
       </w:r>
     </w:p>
     <w:p>
@@ -16509,27 +16165,7 @@
           <w:sz w:val="20"/>
           <w:lang w:val="en-US"/>
         </w:rPr>
-        <w:t xml:space="preserve"> = new </w:t>
-      </w:r>
-      <w:proofErr w:type="gramStart"/>
-      <w:r>
-        <w:rPr>
-          <w:rFonts w:ascii="Courier New" w:hAnsi="Courier New" w:cs="Courier New"/>
-          <w:color w:val="000000"/>
-          <w:sz w:val="20"/>
-          <w:lang w:val="en-US"/>
-        </w:rPr>
-        <w:t>Note(</w:t>
-      </w:r>
-      <w:proofErr w:type="gramEnd"/>
-      <w:r>
-        <w:rPr>
-          <w:rFonts w:ascii="Courier New" w:hAnsi="Courier New" w:cs="Courier New"/>
-          <w:color w:val="000000"/>
-          <w:sz w:val="20"/>
-          <w:lang w:val="en-US"/>
-        </w:rPr>
-        <w:t>);</w:t>
+        <w:t xml:space="preserve"> = new Note();</w:t>
       </w:r>
     </w:p>
     <w:p>
@@ -16563,7 +16199,6 @@
         <w:t xml:space="preserve">30        </w:t>
       </w:r>
       <w:proofErr w:type="spellStart"/>
-      <w:proofErr w:type="gramStart"/>
       <w:r>
         <w:rPr>
           <w:rFonts w:ascii="Courier New" w:hAnsi="Courier New" w:cs="Courier New"/>
@@ -16574,7 +16209,6 @@
         <w:t>note.setTitle</w:t>
       </w:r>
       <w:proofErr w:type="spellEnd"/>
-      <w:proofErr w:type="gramEnd"/>
       <w:r>
         <w:rPr>
           <w:rFonts w:ascii="Courier New" w:hAnsi="Courier New" w:cs="Courier New"/>
@@ -16616,7 +16250,6 @@
         <w:t xml:space="preserve">31        </w:t>
       </w:r>
       <w:proofErr w:type="spellStart"/>
-      <w:proofErr w:type="gramStart"/>
       <w:r>
         <w:rPr>
           <w:rFonts w:ascii="Courier New" w:hAnsi="Courier New" w:cs="Courier New"/>
@@ -16627,7 +16260,6 @@
         <w:t>note.setMessage</w:t>
       </w:r>
       <w:proofErr w:type="spellEnd"/>
-      <w:proofErr w:type="gramEnd"/>
       <w:r>
         <w:rPr>
           <w:rFonts w:ascii="Courier New" w:hAnsi="Courier New" w:cs="Courier New"/>
@@ -16669,7 +16301,6 @@
         <w:t xml:space="preserve">32        </w:t>
       </w:r>
       <w:proofErr w:type="spellStart"/>
-      <w:proofErr w:type="gramStart"/>
       <w:r>
         <w:rPr>
           <w:rFonts w:ascii="Courier New" w:hAnsi="Courier New" w:cs="Courier New"/>
@@ -16680,7 +16311,6 @@
         <w:t>note.setCreator</w:t>
       </w:r>
       <w:proofErr w:type="spellEnd"/>
-      <w:proofErr w:type="gramEnd"/>
       <w:r>
         <w:rPr>
           <w:rFonts w:ascii="Courier New" w:hAnsi="Courier New" w:cs="Courier New"/>
@@ -16719,27 +16349,7 @@
           <w:sz w:val="20"/>
           <w:lang w:val="en-US"/>
         </w:rPr>
-        <w:t xml:space="preserve">33        return </w:t>
-      </w:r>
-      <w:proofErr w:type="gramStart"/>
-      <w:r>
-        <w:rPr>
-          <w:rFonts w:ascii="Courier New" w:hAnsi="Courier New" w:cs="Courier New"/>
-          <w:color w:val="000000"/>
-          <w:sz w:val="20"/>
-          <w:lang w:val="en-US"/>
-        </w:rPr>
-        <w:t>note</w:t>
-      </w:r>
-      <w:proofErr w:type="gramEnd"/>
-      <w:r>
-        <w:rPr>
-          <w:rFonts w:ascii="Courier New" w:hAnsi="Courier New" w:cs="Courier New"/>
-          <w:color w:val="000000"/>
-          <w:sz w:val="20"/>
-          <w:lang w:val="en-US"/>
-        </w:rPr>
-        <w:t>;</w:t>
+        <w:t>33        return note;</w:t>
       </w:r>
     </w:p>
     <w:p>
@@ -16766,18 +16376,8 @@
           <w:color w:val="000000"/>
           <w:sz w:val="20"/>
         </w:rPr>
-        <w:t xml:space="preserve">34  </w:t>
-      </w:r>
-      <w:proofErr w:type="gramStart"/>
-      <w:r>
-        <w:rPr>
-          <w:rFonts w:ascii="Courier New" w:hAnsi="Courier New" w:cs="Courier New"/>
-          <w:color w:val="000000"/>
-          <w:sz w:val="20"/>
-        </w:rPr>
-        <w:t xml:space="preserve">  }</w:t>
-      </w:r>
-      <w:proofErr w:type="gramEnd"/>
+        <w:t>34    }</w:t>
+      </w:r>
     </w:p>
     <w:p>
       <w:pPr>
@@ -16840,10 +16440,298 @@
       <w:pPr>
         <w:pStyle w:val="Nagwek1"/>
       </w:pPr>
-      <w:bookmarkStart w:id="20" w:name="_Toc526887091"/>
+      <w:bookmarkStart w:id="19" w:name="_Toc526887091"/>
       <w:r>
         <w:t>Podsumowanie i wnioski</w:t>
       </w:r>
+      <w:bookmarkEnd w:id="19"/>
+    </w:p>
+    <w:p>
+      <w:pPr>
+        <w:pStyle w:val="Tekstpods"/>
+      </w:pPr>
+      <w:r>
+        <w:t xml:space="preserve">Wszystkie wcześniej zdefiniowane cele oraz wymagania funkcjonalne i niefunkcjonalne zostały w pełni spełnione. Aplikacja jest w pełni działająca i realizuje wszystkie funkcjonalności, które były w niej przewidziane. </w:t>
+      </w:r>
+    </w:p>
+    <w:p>
+      <w:pPr>
+        <w:pStyle w:val="Nagwek2"/>
+      </w:pPr>
+      <w:r>
+        <w:t>Kierunki dalszych prac i możliwości poprawy</w:t>
+      </w:r>
+    </w:p>
+    <w:p>
+      <w:pPr>
+        <w:pStyle w:val="Tekstpods"/>
+      </w:pPr>
+      <w:r>
+        <w:t xml:space="preserve">Serwer aplikacji został stworzony w sposób umożliwiający łatwe rozszerzanie i modyfikacje. Dodawanie kolejnych funkcjonalności opiera się na dodaniu kolejnych </w:t>
+      </w:r>
+      <w:proofErr w:type="spellStart"/>
+      <w:r>
+        <w:t>endpointów</w:t>
+      </w:r>
+      <w:proofErr w:type="spellEnd"/>
+      <w:r>
+        <w:t xml:space="preserve"> oraz stworzenie nowej, niezależnej zakładki po stronie klienta. Z tego powodu, różne elementy mogą być tworzone niezależnie, z możliwością pracy grupowej. </w:t>
+      </w:r>
+      <w:r>
+        <w:t>Kolejnym krokiem przy rozwijaniu aplikacji byłoby stworzenie systemu zarządzania budżetem domowym, wraz z jego analizą. Jest to temat dobrze wpasowujący się w założenia projektow</w:t>
+      </w:r>
+      <w:r>
+        <w:t xml:space="preserve">e, jak i potrzebny dla wielu gospodarstw domowych. Dla większej wygody użytkowników, w późniejszym etapie prac, stworzona by była aplikacja mobilna wykorzystująca aktualnie napisane API. Była by ona zsynchronizowana z aplikacją webową i umożliwiała wykonywać te same operacje. Umożliwiłoby to zarządzanie domostwem z każdego miejsca, nie tylko przy ekranie komputera. </w:t>
+      </w:r>
+    </w:p>
+    <w:p>
+      <w:pPr>
+        <w:pStyle w:val="Tekstpods"/>
+        <w:jc w:val="left"/>
+      </w:pPr>
+      <w:r>
+        <w:t xml:space="preserve">Jedną z rzeczy, które byłyby niezbędne przy wydaniu gotowego produktu, byłoby zapewnienie </w:t>
+      </w:r>
+      <w:r>
+        <w:t xml:space="preserve">bezpiecznej współbieżności dla wielu użytkowników </w:t>
+      </w:r>
+      <w:r>
+        <w:lastRenderedPageBreak/>
+        <w:t xml:space="preserve">korzystających z systemu. Można to uzyskać np. przez zastosowanie  </w:t>
+      </w:r>
+      <w:r>
+        <w:t xml:space="preserve"> </w:t>
+      </w:r>
+      <w:r>
+        <w:t xml:space="preserve">optymistycznej lub pesymistycznej kontroli współbieżności. </w:t>
+      </w:r>
+      <w:r>
+        <w:t xml:space="preserve">Zapewni ona to, że jeśli więcej niż jedna osoba w tej samej chwili będzie próbowała zmodyfikować ten sam zasób, zwrócony zostanie błąd. Kontrola pesymistyczna blokuje zasób za każdym razem gdy jest używany, co mogłoby być niedopuszczalne dla tego typu aplikacji. Lepszym rozwiązaniem jest skorzystanie z opcji optymistycznej, która dopiero przy zapisie sprawdza, czy nie został on wcześniej zmodyfikowany przez innego użytkownika. Zapewnia on też wyższą wydajność kosztem </w:t>
+      </w:r>
+      <w:r>
+        <w:t>okazjonalnego</w:t>
+      </w:r>
+      <w:r>
+        <w:t xml:space="preserve"> odrzucenia zmian [11].</w:t>
+      </w:r>
+      <w:r>
+        <w:t xml:space="preserve"> System logowania błędów byłby również konieczny, by wychwycić wszystkie </w:t>
+      </w:r>
+      <w:proofErr w:type="spellStart"/>
+      <w:r>
+        <w:t>errory</w:t>
+      </w:r>
+      <w:proofErr w:type="spellEnd"/>
+      <w:r>
+        <w:t xml:space="preserve"> powstałe w systemie.</w:t>
+      </w:r>
+    </w:p>
+    <w:p>
+      <w:pPr>
+        <w:pStyle w:val="Tekstpods"/>
+      </w:pPr>
+      <w:r>
+        <w:t xml:space="preserve">Optymalizacja jest sektorem, w którym szczególnie jest jeszcze miejsce na udoskonalenia. Dane nie są w żaden sposób przechowywane w pamięci podręcznej (ang. Cache), lecz za każdym razem pobierane z bazy danych. Sama baza w przypadku większej liczby użytkowników również wymagałaby poprawy. </w:t>
+      </w:r>
+      <w:r>
+        <w:t>Dużą różnice w czasach zwracania wyników można osiągnąć tworząc indeksy, które poprawiają szybkość wyszukiwania dokumentów. W przypadku, gdy liczba użytkowników byłaby już duża i stale rosła, dobrym rozwiązaniem byłoby podzielenie bazy na mniejsze jednostki (</w:t>
+      </w:r>
+      <w:proofErr w:type="spellStart"/>
+      <w:r>
+        <w:t>shardy</w:t>
+      </w:r>
+      <w:proofErr w:type="spellEnd"/>
+      <w:r>
+        <w:t>), które niezależnie obsługują żądania. Mimo że w aktualnym stadium projektu jest to niepotrzebne, warto znać sposoby poprawy wydajności, ponieważ to baza danych jest trzonem całej aplikacji.</w:t>
+      </w:r>
+      <w:r>
+        <w:t xml:space="preserve"> </w:t>
+      </w:r>
+    </w:p>
+    <w:p>
+      <w:pPr>
+        <w:pStyle w:val="Nagwek2"/>
+      </w:pPr>
+      <w:r>
+        <w:t>Problemy napotkane w trakcie pracy</w:t>
+      </w:r>
+    </w:p>
+    <w:p>
+      <w:pPr>
+        <w:pStyle w:val="Tekstpods"/>
+      </w:pPr>
+      <w:r>
+        <w:t xml:space="preserve">Podczas implementacji oprogramowania, </w:t>
+      </w:r>
+      <w:r>
+        <w:t xml:space="preserve">problemy napotyka się na porządku dziennym. Są one nieodłączną częścią programowania i to one sprawiają że jest ono ciekawe i nieprzewidywalne. W tym projekcie, główne przeszkody zostały napotkane w części klienckiej, przez gorszą znajomość używanych tam języków przez autora. Podczas programowania serwera, </w:t>
+      </w:r>
+      <w:r>
+        <w:lastRenderedPageBreak/>
+        <w:t>głównym wyzwaniem była poprawna konfiguracja zabezpieczeń oraz wtyczki do generacji API.</w:t>
+      </w:r>
+    </w:p>
+    <w:p>
+      <w:pPr>
+        <w:pStyle w:val="Tekstpods"/>
+      </w:pPr>
+      <w:r>
+        <w:t>Spring Security jest projektem z bogatą dokumentacją</w:t>
+      </w:r>
+      <w:r>
+        <w:t>, lecz jego konfiguracja jest długa i wymaga stworzenia wielu klas konfiguracyjnych.</w:t>
+      </w:r>
+      <w:r>
+        <w:t xml:space="preserve"> Wiele poradników opiera się na wybudowanym przez </w:t>
+      </w:r>
+      <w:proofErr w:type="spellStart"/>
+      <w:r>
+        <w:t>framework</w:t>
+      </w:r>
+      <w:proofErr w:type="spellEnd"/>
+      <w:r>
+        <w:t xml:space="preserve"> </w:t>
+      </w:r>
+      <w:r>
+        <w:t>mechanizmie zabezpieczenia</w:t>
+      </w:r>
+      <w:r>
+        <w:t>, który domyślnie</w:t>
+      </w:r>
+      <w:r>
+        <w:t xml:space="preserve"> przygotowuje panel logowani,</w:t>
+      </w:r>
+      <w:r>
+        <w:t xml:space="preserve"> zarządza sesj</w:t>
+      </w:r>
+      <w:r>
+        <w:t>ą, autoryzacją i autentykacją</w:t>
+      </w:r>
+      <w:r>
+        <w:t>. W przypadku tego projektu, widoki stworzone są w oddzielnej aplikacji,</w:t>
+      </w:r>
+      <w:r>
+        <w:t xml:space="preserve"> więc wszystkie wymienione elementy należy stworzyć samemu. Spring Security odpowiada wtedy tylko za autoryzacje przez zwrócenie </w:t>
+      </w:r>
+      <w:proofErr w:type="spellStart"/>
+      <w:r>
+        <w:t>tokenu</w:t>
+      </w:r>
+      <w:proofErr w:type="spellEnd"/>
+      <w:r>
+        <w:t xml:space="preserve"> oraz jego weryfikację przy każdym zapytaniu, co jest innym typem uwierzytelniania niż domyślna konfiguracja. Wymagane jest więc sprecyzowanie każdego etapu autoryzacji i autentykacji przez ustalenie formatu przychodzących danych, sposobu </w:t>
+      </w:r>
+      <w:r>
+        <w:t xml:space="preserve">ich przetwarzania (np. porównanie nazwy użytkownika i hasła z danymi dostępnymi na bazie) oraz formatu zwracanego nagłówka. Cały proces nie jest zbyt dobrze opisany w dokumentacji, co znacząco utrudniało implementacje. Dodatkowo, odwołując się do API z innej aplikacji (to jest, korzystającej z innego protokołu, innego hosta lub portu), musimy odpowiednio ustawić mechanizm </w:t>
+      </w:r>
+      <w:r>
+        <w:br/>
+        <w:t>CORS (</w:t>
+      </w:r>
+      <w:r>
+        <w:t>Cross-</w:t>
+      </w:r>
+      <w:proofErr w:type="spellStart"/>
+      <w:r>
+        <w:t>Origin</w:t>
+      </w:r>
+      <w:proofErr w:type="spellEnd"/>
+      <w:r>
+        <w:t xml:space="preserve"> Resource </w:t>
+      </w:r>
+      <w:proofErr w:type="spellStart"/>
+      <w:r>
+        <w:t>Sharing</w:t>
+      </w:r>
+      <w:proofErr w:type="spellEnd"/>
+      <w:r>
+        <w:t>), by serwer akceptował zapytania pochodzące z innego źródła (</w:t>
+      </w:r>
+      <w:proofErr w:type="spellStart"/>
+      <w:r>
+        <w:t>origina</w:t>
+      </w:r>
+      <w:proofErr w:type="spellEnd"/>
+      <w:r>
+        <w:t>).</w:t>
+      </w:r>
+    </w:p>
+    <w:p>
+      <w:pPr>
+        <w:pStyle w:val="Tekstpods"/>
+      </w:pPr>
+      <w:r>
+        <w:t xml:space="preserve">Kolejnym przeszkodą było poprawne skonfigurowanie narzędzia </w:t>
+      </w:r>
+      <w:proofErr w:type="spellStart"/>
+      <w:r>
+        <w:t>Swagger</w:t>
+      </w:r>
+      <w:proofErr w:type="spellEnd"/>
+      <w:r>
+        <w:t xml:space="preserve"> </w:t>
+      </w:r>
+      <w:proofErr w:type="spellStart"/>
+      <w:r>
+        <w:t>Codegen</w:t>
+      </w:r>
+      <w:proofErr w:type="spellEnd"/>
+      <w:r>
+        <w:t xml:space="preserve">. W programie, było ono używane za pomocą wtyczki do </w:t>
+      </w:r>
+      <w:proofErr w:type="spellStart"/>
+      <w:r>
+        <w:t>Mavena</w:t>
+      </w:r>
+      <w:proofErr w:type="spellEnd"/>
+      <w:r>
+        <w:t xml:space="preserve"> o nazwie </w:t>
+      </w:r>
+      <w:proofErr w:type="spellStart"/>
+      <w:r>
+        <w:t>swagger-codegen-maven-plugin</w:t>
+      </w:r>
+      <w:proofErr w:type="spellEnd"/>
+      <w:r>
+        <w:t xml:space="preserve">. Umożliwia ona </w:t>
+      </w:r>
+      <w:r>
+        <w:t xml:space="preserve">generowanie API z poziomu aplikacji, jednak do poprawnej pracy, wymaga dużą ilość konfiguracji. Największą wadą, jest jednak bardzo skromna dokumentacja, która nie obejmuje wielu ważnych parametrów. </w:t>
+      </w:r>
+      <w:proofErr w:type="spellStart"/>
+      <w:r>
+        <w:t>Plugin</w:t>
+      </w:r>
+      <w:proofErr w:type="spellEnd"/>
+      <w:r>
+        <w:t xml:space="preserve"> nie może być uruchamiany przez  tworzony przez środowisko skrypt, tylko wykonując komendę  </w:t>
+      </w:r>
+      <w:proofErr w:type="spellStart"/>
+      <w:r>
+        <w:t>maven</w:t>
+      </w:r>
+      <w:proofErr w:type="spellEnd"/>
+      <w:r>
+        <w:t xml:space="preserve"> </w:t>
+      </w:r>
+      <w:proofErr w:type="spellStart"/>
+      <w:r>
+        <w:t>install</w:t>
+      </w:r>
+      <w:proofErr w:type="spellEnd"/>
+      <w:r>
+        <w:t>, co również nie było nigdzie opisane. Biorąc pod uwagę ilość</w:t>
+      </w:r>
+      <w:r>
+        <w:t xml:space="preserve"> wysiłku wymaganego</w:t>
+      </w:r>
+      <w:r>
+        <w:t xml:space="preserve"> do rozpoczęcia używania narzędzia, </w:t>
+      </w:r>
+      <w:r>
+        <w:t>używanie go w małych projektach nie będzie dawało optymalizacji czasowej przy pisaniu API.</w:t>
+      </w:r>
+      <w:bookmarkStart w:id="20" w:name="_GoBack"/>
       <w:bookmarkEnd w:id="20"/>
     </w:p>
     <w:p>
@@ -16851,46 +16739,27 @@
         <w:pStyle w:val="Tekstpods"/>
       </w:pPr>
       <w:r>
-        <w:t xml:space="preserve">Rozdział ten obejmuje następujące elementy: </w:t>
-      </w:r>
-    </w:p>
-    <w:p>
-      <w:pPr>
-        <w:pStyle w:val="Tekstpods"/>
-        <w:numPr>
-          <w:ilvl w:val="0"/>
-          <w:numId w:val="34"/>
-        </w:numPr>
-        <w:ind w:left="709" w:hanging="357"/>
-      </w:pPr>
-      <w:r>
-        <w:t>uzyskane wyniki w świetle postawionych celów i zdefiniowanych wymagań,</w:t>
-      </w:r>
-    </w:p>
-    <w:p>
-      <w:pPr>
-        <w:pStyle w:val="Tekstpods"/>
-        <w:numPr>
-          <w:ilvl w:val="0"/>
-          <w:numId w:val="34"/>
-        </w:numPr>
-        <w:ind w:left="709" w:hanging="357"/>
-      </w:pPr>
-      <w:r>
-        <w:t>kierunki ewentualnych dalszych prac (rozbudowa funkcjonalna, …),</w:t>
-      </w:r>
-    </w:p>
-    <w:p>
-      <w:pPr>
-        <w:pStyle w:val="Tekstpods"/>
-        <w:numPr>
-          <w:ilvl w:val="0"/>
-          <w:numId w:val="34"/>
-        </w:numPr>
-        <w:ind w:left="709" w:hanging="357"/>
-      </w:pPr>
-      <w:r>
-        <w:t>problemy napotkane w trakcie pracy.</w:t>
+        <w:lastRenderedPageBreak/>
+        <w:t xml:space="preserve">Dużą przeszkodą podczas pisania wyglądu aplikacji okazał się parametr </w:t>
+      </w:r>
+      <w:proofErr w:type="spellStart"/>
+      <w:r>
+        <w:rPr>
+          <w:i/>
+          <w:iCs/>
+        </w:rPr>
+        <w:t>contenteditable</w:t>
+      </w:r>
+      <w:proofErr w:type="spellEnd"/>
+      <w:r>
+        <w:rPr>
+          <w:i/>
+          <w:iCs/>
+        </w:rPr>
+        <w:t>.</w:t>
+      </w:r>
+      <w:r>
+        <w:t xml:space="preserve"> Używany jest on podczas edytowania notatek i list. </w:t>
       </w:r>
     </w:p>
     <w:p>
@@ -16901,27 +16770,6 @@
         <w:adjustRightInd/>
         <w:textAlignment w:val="auto"/>
       </w:pPr>
-    </w:p>
-    <w:p>
-      <w:pPr>
-        <w:overflowPunct/>
-        <w:autoSpaceDE/>
-        <w:autoSpaceDN/>
-        <w:adjustRightInd/>
-        <w:textAlignment w:val="auto"/>
-      </w:pPr>
-    </w:p>
-    <w:p>
-      <w:pPr>
-        <w:overflowPunct/>
-        <w:autoSpaceDE/>
-        <w:autoSpaceDN/>
-        <w:adjustRightInd/>
-        <w:textAlignment w:val="auto"/>
-      </w:pPr>
-      <w:r>
-        <w:br w:type="page"/>
-      </w:r>
     </w:p>
     <w:p>
       <w:pPr>
@@ -16992,16 +16840,16 @@
         </w:numPr>
         <w:ind w:left="363"/>
       </w:pPr>
-      <w:bookmarkStart w:id="21" w:name="_Toc526887092"/>
-      <w:bookmarkStart w:id="22" w:name="_Bibliografia"/>
+      <w:bookmarkStart w:id="21" w:name="_Bibliografia"/>
+      <w:bookmarkStart w:id="22" w:name="_Toc526887092"/>
+      <w:bookmarkEnd w:id="21"/>
+      <w:r>
+        <w:t>B</w:t>
+      </w:r>
+      <w:r>
+        <w:t>ibliografia</w:t>
+      </w:r>
       <w:bookmarkEnd w:id="22"/>
-      <w:r>
-        <w:t>B</w:t>
-      </w:r>
-      <w:r>
-        <w:t>ibliografia</w:t>
-      </w:r>
-      <w:bookmarkEnd w:id="21"/>
     </w:p>
     <w:tbl>
       <w:tblPr>
@@ -17018,7 +16866,7 @@
         <w:tblLook w:val="04A0" w:firstRow="1" w:lastRow="0" w:firstColumn="1" w:lastColumn="0" w:noHBand="0" w:noVBand="1"/>
       </w:tblPr>
       <w:tblGrid>
-        <w:gridCol w:w="552"/>
+        <w:gridCol w:w="604"/>
         <w:gridCol w:w="6763"/>
       </w:tblGrid>
       <w:tr>
@@ -17796,31 +17644,340 @@
           </w:p>
         </w:tc>
       </w:tr>
+      <w:tr>
+        <w:trPr>
+          <w:cantSplit/>
+          <w:trHeight w:val="1215"/>
+        </w:trPr>
+        <w:tc>
+          <w:tcPr>
+            <w:tcW w:w="552" w:type="dxa"/>
+          </w:tcPr>
+          <w:p>
+            <w:pPr>
+              <w:pStyle w:val="Literatwykaz"/>
+              <w:tabs>
+                <w:tab w:val="clear" w:pos="567"/>
+              </w:tabs>
+              <w:spacing w:after="120"/>
+              <w:ind w:left="0" w:firstLine="0"/>
+              <w:jc w:val="left"/>
+            </w:pPr>
+            <w:r>
+              <w:t>[10]</w:t>
+            </w:r>
+          </w:p>
+        </w:tc>
+        <w:tc>
+          <w:tcPr>
+            <w:tcW w:w="6763" w:type="dxa"/>
+          </w:tcPr>
+          <w:p>
+            <w:pPr>
+              <w:overflowPunct/>
+              <w:autoSpaceDE/>
+              <w:autoSpaceDN/>
+              <w:adjustRightInd/>
+              <w:textAlignment w:val="auto"/>
+            </w:pPr>
+            <w:proofErr w:type="spellStart"/>
+            <w:r>
+              <w:rPr>
+                <w:i/>
+                <w:iCs/>
+              </w:rPr>
+              <w:t>Angular</w:t>
+            </w:r>
+            <w:proofErr w:type="spellEnd"/>
+            <w:r>
+              <w:rPr>
+                <w:i/>
+                <w:iCs/>
+              </w:rPr>
+              <w:t xml:space="preserve"> </w:t>
+            </w:r>
+            <w:proofErr w:type="spellStart"/>
+            <w:r>
+              <w:rPr>
+                <w:i/>
+                <w:iCs/>
+              </w:rPr>
+              <w:t>Material</w:t>
+            </w:r>
+            <w:proofErr w:type="spellEnd"/>
+            <w:r>
+              <w:t xml:space="preserve"> </w:t>
+            </w:r>
+            <w:r>
+              <w:rPr>
+                <w:rFonts w:ascii="Courier New" w:hAnsi="Courier New" w:cs="Courier New"/>
+                <w:color w:val="000000"/>
+                <w:sz w:val="20"/>
+              </w:rPr>
+              <w:t>https://material.angular.io/</w:t>
+            </w:r>
+            <w:r>
+              <w:t xml:space="preserve"> [data dostępu: 2019-11-26]</w:t>
+            </w:r>
+          </w:p>
+          <w:p>
+            <w:pPr>
+              <w:overflowPunct/>
+              <w:autoSpaceDE/>
+              <w:autoSpaceDN/>
+              <w:adjustRightInd/>
+              <w:textAlignment w:val="auto"/>
+            </w:pPr>
+          </w:p>
+        </w:tc>
+      </w:tr>
+      <w:tr>
+        <w:trPr>
+          <w:cantSplit/>
+          <w:trHeight w:val="1215"/>
+        </w:trPr>
+        <w:tc>
+          <w:tcPr>
+            <w:tcW w:w="552" w:type="dxa"/>
+          </w:tcPr>
+          <w:p>
+            <w:pPr>
+              <w:pStyle w:val="Literatwykaz"/>
+              <w:tabs>
+                <w:tab w:val="clear" w:pos="567"/>
+              </w:tabs>
+              <w:spacing w:after="120"/>
+              <w:ind w:left="0" w:firstLine="0"/>
+              <w:jc w:val="left"/>
+            </w:pPr>
+            <w:r>
+              <w:lastRenderedPageBreak/>
+              <w:t>[11]</w:t>
+            </w:r>
+          </w:p>
+        </w:tc>
+        <w:tc>
+          <w:tcPr>
+            <w:tcW w:w="6763" w:type="dxa"/>
+          </w:tcPr>
+          <w:p>
+            <w:pPr>
+              <w:overflowPunct/>
+              <w:autoSpaceDE/>
+              <w:autoSpaceDN/>
+              <w:adjustRightInd/>
+              <w:textAlignment w:val="auto"/>
+              <w:rPr>
+                <w:i/>
+                <w:iCs/>
+              </w:rPr>
+            </w:pPr>
+            <w:r>
+              <w:rPr>
+                <w:i/>
+                <w:iCs/>
+              </w:rPr>
+              <w:t xml:space="preserve">     </w:t>
+            </w:r>
+            <w:r>
+              <w:rPr>
+                <w:i/>
+                <w:iCs/>
+              </w:rPr>
+              <w:t>Pesymistyczna i optymistyczna kontrola współbieżności.</w:t>
+            </w:r>
+            <w:r>
+              <w:rPr>
+                <w:i/>
+                <w:iCs/>
+              </w:rPr>
+              <w:t xml:space="preserve">     </w:t>
+            </w:r>
+            <w:r>
+              <w:rPr>
+                <w:rFonts w:ascii="Courier New" w:hAnsi="Courier New" w:cs="Courier New"/>
+                <w:color w:val="000000"/>
+                <w:sz w:val="20"/>
+              </w:rPr>
+              <w:t>https://ninjaprogrammerblog.wordpress.com/</w:t>
+            </w:r>
+            <w:r>
+              <w:rPr>
+                <w:rFonts w:ascii="Courier New" w:hAnsi="Courier New" w:cs="Courier New"/>
+                <w:color w:val="000000"/>
+                <w:sz w:val="20"/>
+              </w:rPr>
+              <w:br/>
+            </w:r>
+            <w:r>
+              <w:rPr>
+                <w:rFonts w:ascii="Courier New" w:hAnsi="Courier New" w:cs="Courier New"/>
+                <w:color w:val="000000"/>
+                <w:sz w:val="20"/>
+              </w:rPr>
+              <w:t>2017/08/31/pesymistyczna-i-optymistyczna-kontrola-wspolbieznosci/</w:t>
+            </w:r>
+            <w:r>
+              <w:rPr>
+                <w:rFonts w:ascii="Courier New" w:hAnsi="Courier New" w:cs="Courier New"/>
+                <w:color w:val="000000"/>
+                <w:sz w:val="20"/>
+              </w:rPr>
+              <w:t xml:space="preserve"> </w:t>
+            </w:r>
+            <w:r>
+              <w:t>[data dostępu: 2019-11-27]</w:t>
+            </w:r>
+          </w:p>
+        </w:tc>
+      </w:tr>
+      <w:tr>
+        <w:trPr>
+          <w:cantSplit/>
+          <w:trHeight w:val="1215"/>
+        </w:trPr>
+        <w:tc>
+          <w:tcPr>
+            <w:tcW w:w="552" w:type="dxa"/>
+          </w:tcPr>
+          <w:p>
+            <w:pPr>
+              <w:pStyle w:val="Literatwykaz"/>
+              <w:tabs>
+                <w:tab w:val="clear" w:pos="567"/>
+              </w:tabs>
+              <w:spacing w:after="120"/>
+              <w:ind w:left="0" w:firstLine="0"/>
+              <w:jc w:val="left"/>
+            </w:pPr>
+          </w:p>
+        </w:tc>
+        <w:tc>
+          <w:tcPr>
+            <w:tcW w:w="6763" w:type="dxa"/>
+          </w:tcPr>
+          <w:p>
+            <w:pPr>
+              <w:overflowPunct/>
+              <w:autoSpaceDE/>
+              <w:autoSpaceDN/>
+              <w:adjustRightInd/>
+              <w:textAlignment w:val="auto"/>
+              <w:rPr>
+                <w:i/>
+                <w:iCs/>
+              </w:rPr>
+            </w:pPr>
+          </w:p>
+        </w:tc>
+      </w:tr>
     </w:tbl>
     <w:p>
       <w:pPr>
-        <w:overflowPunct/>
-        <w:autoSpaceDE/>
-        <w:autoSpaceDN/>
-        <w:adjustRightInd/>
-        <w:textAlignment w:val="auto"/>
-      </w:pPr>
-    </w:p>
-    <w:p>
-      <w:pPr>
-        <w:overflowPunct/>
-        <w:autoSpaceDE/>
-        <w:autoSpaceDN/>
-        <w:adjustRightInd/>
-        <w:textAlignment w:val="auto"/>
-      </w:pPr>
-      <w:r>
-        <w:br w:type="page"/>
-      </w:r>
-    </w:p>
-    <w:p>
-      <w:pPr>
-        <w:pStyle w:val="Tekstpods"/>
+        <w:pStyle w:val="Tekstpods"/>
+        <w:ind w:firstLine="0"/>
+      </w:pPr>
+    </w:p>
+    <w:p>
+      <w:pPr>
+        <w:pStyle w:val="Tekstpods"/>
+        <w:ind w:firstLine="0"/>
+      </w:pPr>
+    </w:p>
+    <w:p>
+      <w:pPr>
+        <w:pStyle w:val="Tekstpods"/>
+        <w:ind w:firstLine="0"/>
+      </w:pPr>
+    </w:p>
+    <w:p>
+      <w:pPr>
+        <w:pStyle w:val="Tekstpods"/>
+        <w:ind w:firstLine="0"/>
+      </w:pPr>
+    </w:p>
+    <w:p>
+      <w:pPr>
+        <w:pStyle w:val="Tekstpods"/>
+        <w:ind w:firstLine="0"/>
+      </w:pPr>
+    </w:p>
+    <w:p>
+      <w:pPr>
+        <w:pStyle w:val="Tekstpods"/>
+        <w:ind w:firstLine="0"/>
+      </w:pPr>
+    </w:p>
+    <w:p>
+      <w:pPr>
+        <w:pStyle w:val="Tekstpods"/>
+        <w:ind w:firstLine="0"/>
+      </w:pPr>
+    </w:p>
+    <w:p>
+      <w:pPr>
+        <w:pStyle w:val="Tekstpods"/>
+        <w:ind w:firstLine="0"/>
+      </w:pPr>
+    </w:p>
+    <w:p>
+      <w:pPr>
+        <w:pStyle w:val="Tekstpods"/>
+        <w:ind w:firstLine="0"/>
+      </w:pPr>
+    </w:p>
+    <w:p>
+      <w:pPr>
+        <w:pStyle w:val="Tekstpods"/>
+        <w:ind w:firstLine="0"/>
+      </w:pPr>
+    </w:p>
+    <w:p>
+      <w:pPr>
+        <w:pStyle w:val="Tekstpods"/>
+        <w:ind w:firstLine="0"/>
+      </w:pPr>
+    </w:p>
+    <w:p>
+      <w:pPr>
+        <w:pStyle w:val="Tekstpods"/>
+        <w:ind w:firstLine="0"/>
+      </w:pPr>
+    </w:p>
+    <w:p>
+      <w:pPr>
+        <w:pStyle w:val="Tekstpods"/>
+        <w:ind w:firstLine="0"/>
+      </w:pPr>
+    </w:p>
+    <w:p>
+      <w:pPr>
+        <w:pStyle w:val="Tekstpods"/>
+        <w:ind w:firstLine="0"/>
+      </w:pPr>
+    </w:p>
+    <w:p>
+      <w:pPr>
+        <w:pStyle w:val="Tekstpods"/>
+        <w:ind w:firstLine="0"/>
+      </w:pPr>
+    </w:p>
+    <w:p>
+      <w:pPr>
+        <w:pStyle w:val="Tekstpods"/>
+        <w:ind w:firstLine="0"/>
+      </w:pPr>
+    </w:p>
+    <w:p>
+      <w:pPr>
+        <w:pStyle w:val="Tekstpods"/>
+        <w:ind w:firstLine="0"/>
+      </w:pPr>
+    </w:p>
+    <w:p>
+      <w:pPr>
+        <w:pStyle w:val="Tekstpods"/>
+        <w:ind w:firstLine="0"/>
       </w:pPr>
     </w:p>
     <w:p>
@@ -17834,6 +17991,7 @@
       </w:pPr>
       <w:bookmarkStart w:id="23" w:name="_Toc526887093"/>
       <w:r>
+        <w:lastRenderedPageBreak/>
         <w:t>Spis skrótów i symboli</w:t>
       </w:r>
       <w:bookmarkEnd w:id="23"/>
@@ -18782,32 +18940,7 @@
       <w:rPr>
         <w:rStyle w:val="Numerstrony"/>
       </w:rPr>
-      <w:fldChar w:fldCharType="begin"/>
-    </w:r>
-    <w:r>
-      <w:rPr>
-        <w:rStyle w:val="Numerstrony"/>
-      </w:rPr>
-      <w:instrText xml:space="preserve"> PAGE </w:instrText>
-    </w:r>
-    <w:r>
-      <w:rPr>
-        <w:rStyle w:val="Numerstrony"/>
-      </w:rPr>
-      <w:fldChar w:fldCharType="separate"/>
-    </w:r>
-    <w:r>
-      <w:rPr>
-        <w:rStyle w:val="Numerstrony"/>
-        <w:noProof/>
-      </w:rPr>
-      <w:t>ii</w:t>
-    </w:r>
-    <w:r>
-      <w:rPr>
-        <w:rStyle w:val="Numerstrony"/>
-      </w:rPr>
-      <w:fldChar w:fldCharType="end"/>
+      <w:t>i</w:t>
     </w:r>
     <w:r>
       <w:tab/>
@@ -21744,7 +21877,7 @@
         <w:rFonts w:ascii="Symbol" w:hAnsi="Symbol" w:hint="default"/>
       </w:rPr>
     </w:lvl>
-    <w:lvl w:ilvl="1" w:tplc="04150003" w:tentative="1">
+    <w:lvl w:ilvl="1" w:tplc="04150003">
       <w:start w:val="1"/>
       <w:numFmt w:val="bullet"/>
       <w:lvlText w:val="o"/>
@@ -21756,7 +21889,7 @@
         <w:rFonts w:ascii="Courier New" w:hAnsi="Courier New" w:cs="Courier New" w:hint="default"/>
       </w:rPr>
     </w:lvl>
-    <w:lvl w:ilvl="2" w:tplc="04150005" w:tentative="1">
+    <w:lvl w:ilvl="2" w:tplc="04150005">
       <w:start w:val="1"/>
       <w:numFmt w:val="bullet"/>
       <w:lvlText w:val=""/>
@@ -23575,6 +23708,19 @@
       <w:u w:val="single"/>
     </w:rPr>
   </w:style>
+  <w:style w:type="character" w:customStyle="1" w:styleId="sc01">
+    <w:name w:val="sc01"/>
+    <w:basedOn w:val="Domylnaczcionkaakapitu"/>
+    <w:rsid w:val="004135D1"/>
+    <w:rPr>
+      <w:rFonts w:ascii="Courier New" w:hAnsi="Courier New" w:cs="Courier New" w:hint="default"/>
+      <w:b/>
+      <w:bCs/>
+      <w:color w:val="000000"/>
+      <w:sz w:val="20"/>
+      <w:szCs w:val="20"/>
+    </w:rPr>
+  </w:style>
 </w:styles>
 </file>
 
@@ -23760,7 +23906,7 @@
     <w:charset w:val="EE"/>
     <w:family w:val="roman"/>
     <w:pitch w:val="variable"/>
-    <w:sig w:usb0="E0002EFF" w:usb1="C000785B" w:usb2="00000009" w:usb3="00000000" w:csb0="000001FF" w:csb1="00000000"/>
+    <w:sig w:usb0="E0002AFF" w:usb1="C0007843" w:usb2="00000009" w:usb3="00000000" w:csb0="000001FF" w:csb1="00000000"/>
   </w:font>
   <w:font w:name="Symbol">
     <w:panose1 w:val="05050102010706020507"/>
@@ -23788,14 +23934,14 @@
     <w:charset w:val="EE"/>
     <w:family w:val="swiss"/>
     <w:pitch w:val="variable"/>
-    <w:sig w:usb0="E0002EFF" w:usb1="C000785B" w:usb2="00000009" w:usb3="00000000" w:csb0="000001FF" w:csb1="00000000"/>
+    <w:sig w:usb0="E0002AFF" w:usb1="C0007843" w:usb2="00000009" w:usb3="00000000" w:csb0="000001FF" w:csb1="00000000"/>
   </w:font>
   <w:font w:name="Calibri">
     <w:panose1 w:val="020F0502020204030204"/>
     <w:charset w:val="EE"/>
     <w:family w:val="swiss"/>
     <w:pitch w:val="variable"/>
-    <w:sig w:usb0="E0002AFF" w:usb1="C000247B" w:usb2="00000009" w:usb3="00000000" w:csb0="000001FF" w:csb1="00000000"/>
+    <w:sig w:usb0="E0002AFF" w:usb1="4000ACFF" w:usb2="00000001" w:usb3="00000000" w:csb0="000001FF" w:csb1="00000000"/>
   </w:font>
   <w:font w:name="Cambria">
     <w:panose1 w:val="02040503050406030204"/>
@@ -23816,7 +23962,7 @@
     <w:charset w:val="EE"/>
     <w:family w:val="swiss"/>
     <w:pitch w:val="variable"/>
-    <w:sig w:usb0="E0002AFF" w:usb1="C000247B" w:usb2="00000009" w:usb3="00000000" w:csb0="000001FF" w:csb1="00000000"/>
+    <w:sig w:usb0="A0002AEF" w:usb1="4000207B" w:usb2="00000000" w:usb3="00000000" w:csb0="000001FF" w:csb1="00000000"/>
   </w:font>
 </w:fonts>
 </file>
@@ -23842,6 +23988,7 @@
     <w:rsid w:val="003A48C4"/>
     <w:rsid w:val="00462442"/>
     <w:rsid w:val="004640C6"/>
+    <w:rsid w:val="00511BFE"/>
     <w:rsid w:val="00570B4E"/>
     <w:rsid w:val="00627A3F"/>
     <w:rsid w:val="00632E95"/>
@@ -24760,7 +24907,7 @@
 </file>
 
 <file path=customXml/itemProps1.xml><?xml version="1.0" encoding="utf-8"?>
-<ds:datastoreItem xmlns:ds="http://schemas.openxmlformats.org/officeDocument/2006/customXml" ds:itemID="{D7FC24C7-BF03-4223-AF4C-63785F1BAEBF}">
+<ds:datastoreItem xmlns:ds="http://schemas.openxmlformats.org/officeDocument/2006/customXml" ds:itemID="{59E2A662-45B7-41A2-83B9-0B24E6838062}">
   <ds:schemaRefs>
     <ds:schemaRef ds:uri="http://schemas.openxmlformats.org/officeDocument/2006/bibliography"/>
   </ds:schemaRefs>

</xml_diff>